<commit_message>
conditions part xpath element renamed to xpathref
</commit_message>
<xml_diff>
--- a/docx4j/sample-docs/databinding/conventions.docx
+++ b/docx4j/sample-docs/databinding/conventions.docx
@@ -765,7 +765,7 @@
         </w:rPr>
         <w:t xml:space="preserve">An example can be found in </w:t>
       </w:r>
-      <w:hyperlink r:id="rId7" w:history="1">
+      <w:hyperlink r:id="rId10" w:history="1">
         <w:r>
           <w:rPr>
             <w:rStyle w:val="Hyperlink"/>
@@ -4614,7 +4614,7 @@
           <w:sz w:val="15"/>
           <w:szCs w:val="15"/>
         </w:rPr>
-        <w:t>od:xpath</w:t>
+        <w:t>od:xpathref</w:t>
       </w:r>
       <w:r>
         <w:rPr>
@@ -4838,7 +4838,7 @@
           <w:sz w:val="15"/>
           <w:szCs w:val="15"/>
         </w:rPr>
-        <w:t>od:xpath</w:t>
+        <w:t>od:xpathref</w:t>
       </w:r>
       <w:r>
         <w:rPr>
@@ -8010,7 +8010,7 @@
         </w:rPr>
         <w:t xml:space="preserve">Source code can be found at </w:t>
       </w:r>
-      <w:hyperlink r:id="rId8" w:history="1">
+      <w:hyperlink r:id="rId11" w:history="1">
         <w:r>
           <w:rPr>
             <w:rStyle w:val="Hyperlink"/>
@@ -8211,7 +8211,7 @@
           <w:sz w:val="16"/>
           <w:szCs w:val="16"/>
         </w:rPr>
-        <w:t>document version v2</w:t>
+        <w:t>document version v2.01</w:t>
       </w:r>
       <w:r>
         <w:rPr>
@@ -8222,7 +8222,7 @@
           <w:szCs w:val="16"/>
         </w:rPr>
         <w:br/>
-        <w:t>10 October 2010</w:t>
+        <w:t>14 October 2010</w:t>
       </w:r>
     </w:p>
     <w:p>
@@ -8264,7 +8264,7 @@
           <w:sz w:val="16"/>
           <w:szCs w:val="16"/>
         </w:rPr>
-        <w:t>1. content in the sdt tag is minimised, which is necessary since Word restricts the tag content to 74 characters</w:t>
+        <w:t>1. content in the sdt tag is minimised, which is necessary since Word restricts the tag content to 64 characters</w:t>
       </w:r>
     </w:p>
     <w:p>
@@ -9775,14 +9775,44 @@
 <mypart/>
 </file>
 
+<file path=customXml/item3.xml><?xml version="1.0" encoding="utf-8"?>
+<mypart/>
+</file>
+
+<file path=customXml/item4.xml><?xml version="1.0" encoding="utf-8"?>
+<mypart/>
+</file>
+
+<file path=customXml/item5.xml><?xml version="1.0" encoding="utf-8"?>
+<mypart/>
+</file>
+
 <file path=customXml/itemProps1.xml><?xml version="1.0" encoding="utf-8"?>
+<ds:datastoreItem xmlns:ds="http://schemas.openxmlformats.org/officeDocument/2006/customXml" ds:itemID="{62675A00-A2B2-4CF9-B98E-7A4BEF62EDC7}">
+  <ds:schemaRefs/>
+</ds:datastoreItem>
+</file>
+
+<file path=customXml/itemProps2.xml><?xml version="1.0" encoding="utf-8"?>
 <ds:datastoreItem xmlns:ds="http://schemas.openxmlformats.org/officeDocument/2006/customXml" ds:itemID="{59082E2A-B6B7-4257-9D00-BA50D03FCEF9}">
   <ds:schemaRefs/>
 </ds:datastoreItem>
 </file>
 
-<file path=customXml/itemProps2.xml><?xml version="1.0" encoding="utf-8"?>
-<ds:datastoreItem xmlns:ds="http://schemas.openxmlformats.org/officeDocument/2006/customXml" ds:itemID="{62675A00-A2B2-4CF9-B98E-7A4BEF62EDC7}">
+<file path=customXml/itemProps3.xml><?xml version="1.0" encoding="utf-8"?>
+<ds:datastoreItem xmlns:ds="http://schemas.openxmlformats.org/officeDocument/2006/customXml" ds:itemID="{AD9267F1-D6E5-45D8-AE23-094493CCDFFE}">
+  <ds:schemaRefs/>
+</ds:datastoreItem>
+</file>
+
+<file path=customXml/itemProps4.xml><?xml version="1.0" encoding="utf-8"?>
+<ds:datastoreItem xmlns:ds="http://schemas.openxmlformats.org/officeDocument/2006/customXml" ds:itemID="{0BAC17BF-8599-4210-983B-FCBC326D3C84}">
+  <ds:schemaRefs/>
+</ds:datastoreItem>
+</file>
+
+<file path=customXml/itemProps5.xml><?xml version="1.0" encoding="utf-8"?>
+<ds:datastoreItem xmlns:ds="http://schemas.openxmlformats.org/officeDocument/2006/customXml" ds:itemID="{A96B8F2E-6C00-4C7C-951C-5DFA0FD9BE7A}">
   <ds:schemaRefs/>
 </ds:datastoreItem>
 </file>
</xml_diff>

<commit_message>
Repeat points to child, not parent Some details on repeat processing Conditions processing of table row, table cell Questions Part example
</commit_message>
<xml_diff>
--- a/docx4j/sample-docs/databinding/conventions.docx
+++ b/docx4j/sample-docs/databinding/conventions.docx
@@ -571,12 +571,12 @@
           <w:rStyle w:val="apple-style-span"/>
           <w:szCs w:val="16"/>
         </w:rPr>
-        <w:t>Suggested Convention</w:t>
-      </w:r>
-    </w:p>
-    <w:p>
-      <w:r>
-        <w:t xml:space="preserve">The suggested convention is to use the Content Control's </w:t>
+        <w:t>Convention</w:t>
+      </w:r>
+    </w:p>
+    <w:p>
+      <w:r>
+        <w:t xml:space="preserve">The convention is to use the Content Control's </w:t>
       </w:r>
       <w:r>
         <w:rPr>
@@ -671,6 +671,11 @@
     <w:p>
       <w:r>
         <w:t xml:space="preserve">Any content controls which had repeat ID tag will have their content appear n times, where n is the number of child nodes </w:t>
+      </w:r>
+    </w:p>
+    <w:p>
+      <w:r>
+        <w:t>Interactive processing typically works by updating the user's custom XML part in response to the user's answers to questions; the user's custom XML part can then be processed in the same way it would be processed in non-interactive processing, to generate the document content proper.</w:t>
       </w:r>
     </w:p>
     <w:p>
@@ -797,6 +802,7 @@
         <w:rPr>
           <w:color w:val="0000FF"/>
         </w:rPr>
+        <w:lastRenderedPageBreak/>
         <w:t xml:space="preserve">  &lt;</w:t>
       </w:r>
       <w:r>
@@ -825,259 +831,550 @@
     </w:p>
     <w:p>
       <w:r>
+        <w:t xml:space="preserve">      &lt;</w:t>
+      </w:r>
+      <w:r>
+        <w:rPr>
+          <w:color w:val="A31515"/>
+        </w:rPr>
+        <w:t>name</w:t>
+      </w:r>
+      <w:r>
+        <w:t>&gt;apples&lt;/</w:t>
+      </w:r>
+      <w:r>
+        <w:rPr>
+          <w:color w:val="A31515"/>
+        </w:rPr>
+        <w:t>name</w:t>
+      </w:r>
+      <w:r>
+        <w:t>&gt;</w:t>
+      </w:r>
+    </w:p>
+    <w:p>
+      <w:r>
+        <w:t xml:space="preserve">      &lt;</w:t>
+      </w:r>
+      <w:r>
+        <w:rPr>
+          <w:color w:val="A31515"/>
+        </w:rPr>
+        <w:t>price</w:t>
+      </w:r>
+      <w:r>
+        <w:t>&gt;$20&lt;/</w:t>
+      </w:r>
+      <w:r>
+        <w:rPr>
+          <w:color w:val="A31515"/>
+        </w:rPr>
+        <w:t>price</w:t>
+      </w:r>
+      <w:r>
+        <w:t>&gt;</w:t>
+      </w:r>
+    </w:p>
+    <w:p>
+      <w:r>
+        <w:t xml:space="preserve">    &lt;/</w:t>
+      </w:r>
+      <w:r>
+        <w:rPr>
+          <w:color w:val="A31515"/>
+        </w:rPr>
+        <w:t>item</w:t>
+      </w:r>
+      <w:r>
+        <w:t>&gt;</w:t>
+      </w:r>
+    </w:p>
+    <w:p>
+      <w:r>
+        <w:t xml:space="preserve">    &lt;</w:t>
+      </w:r>
+      <w:r>
+        <w:rPr>
+          <w:color w:val="A31515"/>
+        </w:rPr>
+        <w:t>item</w:t>
+      </w:r>
+      <w:r>
+        <w:t>&gt;</w:t>
+      </w:r>
+    </w:p>
+    <w:p>
+      <w:r>
+        <w:t xml:space="preserve">      &lt;</w:t>
+      </w:r>
+      <w:r>
+        <w:rPr>
+          <w:color w:val="A31515"/>
+        </w:rPr>
+        <w:t>name</w:t>
+      </w:r>
+      <w:r>
+        <w:t>&gt;bananas&lt;/</w:t>
+      </w:r>
+      <w:r>
+        <w:rPr>
+          <w:color w:val="A31515"/>
+        </w:rPr>
+        <w:t>name</w:t>
+      </w:r>
+      <w:r>
+        <w:t>&gt;</w:t>
+      </w:r>
+    </w:p>
+    <w:p>
+      <w:r>
+        <w:t xml:space="preserve">      &lt;</w:t>
+      </w:r>
+      <w:r>
+        <w:rPr>
+          <w:color w:val="A31515"/>
+        </w:rPr>
+        <w:t>price</w:t>
+      </w:r>
+      <w:r>
+        <w:t>&gt;$30&lt;/</w:t>
+      </w:r>
+      <w:r>
+        <w:rPr>
+          <w:color w:val="A31515"/>
+        </w:rPr>
+        <w:t>price</w:t>
+      </w:r>
+      <w:r>
+        <w:t>&gt;</w:t>
+      </w:r>
+    </w:p>
+    <w:p>
+      <w:r>
+        <w:t xml:space="preserve">    &lt;/</w:t>
+      </w:r>
+      <w:r>
+        <w:rPr>
+          <w:color w:val="A31515"/>
+        </w:rPr>
+        <w:t>item</w:t>
+      </w:r>
+      <w:r>
+        <w:t>&gt;</w:t>
+      </w:r>
+    </w:p>
+    <w:p>
+      <w:r>
+        <w:t xml:space="preserve">    &lt;</w:t>
+      </w:r>
+      <w:r>
+        <w:rPr>
+          <w:color w:val="A31515"/>
+        </w:rPr>
+        <w:t>item</w:t>
+      </w:r>
+      <w:r>
+        <w:t>&gt;</w:t>
+      </w:r>
+    </w:p>
+    <w:p>
+      <w:r>
+        <w:t xml:space="preserve">      &lt;</w:t>
+      </w:r>
+      <w:r>
+        <w:rPr>
+          <w:color w:val="A31515"/>
+        </w:rPr>
+        <w:t>name</w:t>
+      </w:r>
+      <w:r>
+        <w:t>&gt;cherries&lt;/</w:t>
+      </w:r>
+      <w:r>
+        <w:rPr>
+          <w:color w:val="A31515"/>
+        </w:rPr>
+        <w:t>name</w:t>
+      </w:r>
+      <w:r>
+        <w:t>&gt;</w:t>
+      </w:r>
+    </w:p>
+    <w:p>
+      <w:r>
+        <w:t xml:space="preserve">      &lt;</w:t>
+      </w:r>
+      <w:r>
+        <w:rPr>
+          <w:color w:val="A31515"/>
+        </w:rPr>
+        <w:t>price</w:t>
+      </w:r>
+      <w:r>
+        <w:t>&gt;$40&lt;/</w:t>
+      </w:r>
+      <w:r>
+        <w:rPr>
+          <w:color w:val="A31515"/>
+        </w:rPr>
+        <w:t>price</w:t>
+      </w:r>
+      <w:r>
+        <w:t>&gt;</w:t>
+      </w:r>
+    </w:p>
+    <w:p>
+      <w:r>
+        <w:t xml:space="preserve">    &lt;/</w:t>
+      </w:r>
+      <w:r>
+        <w:rPr>
+          <w:color w:val="A31515"/>
+        </w:rPr>
+        <w:t>item</w:t>
+      </w:r>
+      <w:r>
+        <w:t>&gt;</w:t>
+      </w:r>
+    </w:p>
+    <w:p>
+      <w:r>
+        <w:rPr>
+          <w:color w:val="0000FF"/>
+        </w:rPr>
+        <w:t xml:space="preserve">    &lt;</w:t>
+      </w:r>
+      <w:r>
+        <w:t>total</w:t>
+      </w:r>
+      <w:r>
+        <w:rPr>
+          <w:color w:val="0000FF"/>
+        </w:rPr>
+        <w:t>&gt;</w:t>
+      </w:r>
+      <w:r>
+        <w:t>$90</w:t>
+      </w:r>
+      <w:r>
+        <w:rPr>
+          <w:color w:val="0000FF"/>
+        </w:rPr>
+        <w:t>&lt;/</w:t>
+      </w:r>
+      <w:r>
+        <w:t>total</w:t>
+      </w:r>
+      <w:r>
+        <w:rPr>
+          <w:color w:val="0000FF"/>
+        </w:rPr>
+        <w:t>&gt;</w:t>
+      </w:r>
+    </w:p>
+    <w:p>
+      <w:r>
+        <w:t xml:space="preserve">  &lt;/</w:t>
+      </w:r>
+      <w:r>
+        <w:rPr>
+          <w:color w:val="A31515"/>
+        </w:rPr>
+        <w:t>items</w:t>
+      </w:r>
+      <w:r>
+        <w:t>&gt;</w:t>
+      </w:r>
+    </w:p>
+    <w:p>
+      <w:r>
+        <w:t xml:space="preserve">  &lt;</w:t>
+      </w:r>
+      <w:r>
+        <w:rPr>
+          <w:color w:val="A31515"/>
+        </w:rPr>
+        <w:t>misc</w:t>
+      </w:r>
+      <w:r>
+        <w:t>&gt;</w:t>
+      </w:r>
+    </w:p>
+    <w:p>
+      <w:r>
+        <w:rPr>
+          <w:color w:val="0000FF"/>
+        </w:rPr>
+        <w:t xml:space="preserve">    &lt;</w:t>
+      </w:r>
+      <w:r>
+        <w:t>includeBankDetails</w:t>
+      </w:r>
+      <w:r>
+        <w:rPr>
+          <w:color w:val="0000FF"/>
+        </w:rPr>
+        <w:t>&gt;</w:t>
+      </w:r>
+      <w:r>
+        <w:t>true</w:t>
+      </w:r>
+      <w:r>
+        <w:rPr>
+          <w:color w:val="0000FF"/>
+        </w:rPr>
+        <w:t>&lt;/</w:t>
+      </w:r>
+      <w:r>
+        <w:t>includeBankDetails</w:t>
+      </w:r>
+      <w:r>
+        <w:rPr>
+          <w:color w:val="0000FF"/>
+        </w:rPr>
+        <w:t>&gt;</w:t>
+      </w:r>
+    </w:p>
+    <w:p>
+      <w:r>
+        <w:t xml:space="preserve">  &lt;/</w:t>
+      </w:r>
+      <w:r>
+        <w:rPr>
+          <w:color w:val="A31515"/>
+        </w:rPr>
+        <w:t>misc</w:t>
+      </w:r>
+      <w:r>
+        <w:t>&gt;</w:t>
+      </w:r>
+    </w:p>
+    <w:p>
+      <w:r>
+        <w:t xml:space="preserve">   </w:t>
+      </w:r>
+    </w:p>
+    <w:p>
+      <w:pPr>
+        <w:rPr>
+          <w:color w:val="0000FF"/>
+        </w:rPr>
+      </w:pPr>
+      <w:r>
+        <w:rPr>
+          <w:color w:val="0000FF"/>
+        </w:rPr>
+        <w:t>&lt;/</w:t>
+      </w:r>
+      <w:r>
+        <w:t>invoice</w:t>
+      </w:r>
+      <w:r>
+        <w:rPr>
+          <w:color w:val="0000FF"/>
+        </w:rPr>
+        <w:t>&gt;</w:t>
+      </w:r>
+    </w:p>
+    <w:p/>
+    <w:p>
+      <w:r>
+        <w:t>invoice_preprocessed_OUT.xml is the result of processing invoice.docx, using the docx4j implementation of this convention.</w:t>
+      </w:r>
+    </w:p>
+    <w:p>
+      <w:r>
+        <w:t>invoice_bound_OUT.xml is the result of processing all the binding information (ie the equivalent of what Word does when opening invoice_preprocessed_OUT.xml).</w:t>
+      </w:r>
+    </w:p>
+    <w:p>
+      <w:r>
+        <w:t>Notice that Word 2007 can open all 3 documents, and behaves as one would expect.</w:t>
+      </w:r>
+    </w:p>
+    <w:p>
+      <w:pPr>
+        <w:pStyle w:val="Heading1"/>
+      </w:pPr>
+      <w:r>
+        <w:t>XPath definitions</w:t>
+      </w:r>
+    </w:p>
+    <w:p>
+      <w:r>
+        <w:t>There is a Custom XML Part which specifies all the XPath expressions used, in repeats, conditions, and standard bindings.</w:t>
+      </w:r>
+    </w:p>
+    <w:p>
+      <w:r>
+        <w:t>For example:</w:t>
+      </w:r>
+    </w:p>
+    <w:p>
+      <w:r>
+        <w:t>&lt;</w:t>
+      </w:r>
+      <w:r>
+        <w:rPr>
+          <w:color w:val="A31515"/>
+        </w:rPr>
+        <w:t>od:xpaths</w:t>
+      </w:r>
+      <w:r>
+        <w:t xml:space="preserve"> </w:t>
+      </w:r>
+      <w:r>
+        <w:rPr>
+          <w:color w:val="FF0000"/>
+        </w:rPr>
+        <w:t>xmlns:od</w:t>
+      </w:r>
+      <w:r>
+        <w:t>="http://opendope.org/xpaths"&gt;</w:t>
+      </w:r>
+    </w:p>
+    <w:p>
+      <w:r>
+        <w:t xml:space="preserve">  &lt;</w:t>
+      </w:r>
+      <w:r>
+        <w:rPr>
+          <w:color w:val="A31515"/>
+        </w:rPr>
+        <w:t>od:xpath</w:t>
+      </w:r>
+      <w:r>
+        <w:t xml:space="preserve"> </w:t>
+      </w:r>
+      <w:r>
+        <w:rPr>
+          <w:color w:val="FF0000"/>
+        </w:rPr>
+        <w:t>id</w:t>
+      </w:r>
+      <w:r>
+        <w:t>="x1"&gt;</w:t>
+      </w:r>
+    </w:p>
+    <w:p>
+      <w:r>
+        <w:t xml:space="preserve">    &lt;</w:t>
+      </w:r>
+      <w:r>
+        <w:rPr>
+          <w:color w:val="A31515"/>
+        </w:rPr>
+        <w:t>od:dataBinding</w:t>
+      </w:r>
+      <w:r>
+        <w:t xml:space="preserve"> </w:t>
+      </w:r>
+      <w:r>
+        <w:rPr>
+          <w:color w:val="FF0000"/>
+        </w:rPr>
+        <w:t>storeItemID</w:t>
+      </w:r>
+      <w:r>
+        <w:t xml:space="preserve">="{8B049945-9DFE-4726-9DE9-CF5691E53858}" </w:t>
+      </w:r>
+      <w:r>
+        <w:rPr>
+          <w:color w:val="FF0000"/>
+        </w:rPr>
+        <w:t>xpath</w:t>
+      </w:r>
+      <w:r>
+        <w:t>="/invoice[1]/customer[1]/name[1]"/&gt;</w:t>
+      </w:r>
+    </w:p>
+    <w:p>
+      <w:r>
+        <w:rPr>
+          <w:color w:val="0000FF"/>
+        </w:rPr>
+        <w:t xml:space="preserve">  &lt;/</w:t>
+      </w:r>
+      <w:r>
+        <w:t>od:xpath</w:t>
+      </w:r>
+      <w:r>
+        <w:rPr>
+          <w:color w:val="0000FF"/>
+        </w:rPr>
+        <w:t>&gt;</w:t>
+      </w:r>
+    </w:p>
+    <w:p>
+      <w:r>
+        <w:t xml:space="preserve">  &lt;</w:t>
+      </w:r>
+      <w:r>
+        <w:rPr>
+          <w:color w:val="A31515"/>
+        </w:rPr>
+        <w:t>od:xpath</w:t>
+      </w:r>
+      <w:r>
+        <w:t xml:space="preserve"> </w:t>
+      </w:r>
+      <w:r>
+        <w:rPr>
+          <w:color w:val="FF0000"/>
+        </w:rPr>
+        <w:t>id</w:t>
+      </w:r>
+      <w:r>
+        <w:t>="x2"&gt;</w:t>
+      </w:r>
+    </w:p>
+    <w:p>
+      <w:r>
+        <w:t xml:space="preserve">    &lt;</w:t>
+      </w:r>
+      <w:r>
+        <w:rPr>
+          <w:color w:val="A31515"/>
+        </w:rPr>
+        <w:t>od:dataBinding</w:t>
+      </w:r>
+      <w:r>
+        <w:t xml:space="preserve"> </w:t>
+      </w:r>
+      <w:r>
+        <w:rPr>
+          <w:color w:val="FF0000"/>
+        </w:rPr>
+        <w:t>storeItemID</w:t>
+      </w:r>
+      <w:r>
+        <w:t xml:space="preserve">="{8b049945-9dfe-4726-9de9-cf5691e53858}" </w:t>
+      </w:r>
+      <w:r>
+        <w:rPr>
+          <w:color w:val="FF0000"/>
+        </w:rPr>
+        <w:t>xpath</w:t>
+      </w:r>
+      <w:r>
+        <w:t>="/invoice[1]/items"/&gt;</w:t>
+      </w:r>
+    </w:p>
+    <w:p>
+      <w:r>
+        <w:rPr>
+          <w:color w:val="0000FF"/>
+        </w:rPr>
         <w:lastRenderedPageBreak/>
-        <w:t xml:space="preserve">      &lt;</w:t>
-      </w:r>
-      <w:r>
-        <w:rPr>
-          <w:color w:val="A31515"/>
-        </w:rPr>
-        <w:t>name</w:t>
-      </w:r>
-      <w:r>
-        <w:t>&gt;apples&lt;/</w:t>
-      </w:r>
-      <w:r>
-        <w:rPr>
-          <w:color w:val="A31515"/>
-        </w:rPr>
-        <w:t>name</w:t>
-      </w:r>
-      <w:r>
-        <w:t>&gt;</w:t>
-      </w:r>
-    </w:p>
-    <w:p>
-      <w:r>
-        <w:t xml:space="preserve">      &lt;</w:t>
-      </w:r>
-      <w:r>
-        <w:rPr>
-          <w:color w:val="A31515"/>
-        </w:rPr>
-        <w:t>price</w:t>
-      </w:r>
-      <w:r>
-        <w:t>&gt;$20&lt;/</w:t>
-      </w:r>
-      <w:r>
-        <w:rPr>
-          <w:color w:val="A31515"/>
-        </w:rPr>
-        <w:t>price</w:t>
-      </w:r>
-      <w:r>
-        <w:t>&gt;</w:t>
-      </w:r>
-    </w:p>
-    <w:p>
-      <w:r>
-        <w:t xml:space="preserve">    &lt;/</w:t>
-      </w:r>
-      <w:r>
-        <w:rPr>
-          <w:color w:val="A31515"/>
-        </w:rPr>
-        <w:t>item</w:t>
-      </w:r>
-      <w:r>
-        <w:t>&gt;</w:t>
-      </w:r>
-    </w:p>
-    <w:p>
-      <w:r>
-        <w:t xml:space="preserve">    &lt;</w:t>
-      </w:r>
-      <w:r>
-        <w:rPr>
-          <w:color w:val="A31515"/>
-        </w:rPr>
-        <w:t>item</w:t>
-      </w:r>
-      <w:r>
-        <w:t>&gt;</w:t>
-      </w:r>
-    </w:p>
-    <w:p>
-      <w:r>
-        <w:t xml:space="preserve">      &lt;</w:t>
-      </w:r>
-      <w:r>
-        <w:rPr>
-          <w:color w:val="A31515"/>
-        </w:rPr>
-        <w:t>name</w:t>
-      </w:r>
-      <w:r>
-        <w:t>&gt;bananas&lt;/</w:t>
-      </w:r>
-      <w:r>
-        <w:rPr>
-          <w:color w:val="A31515"/>
-        </w:rPr>
-        <w:t>name</w:t>
-      </w:r>
-      <w:r>
-        <w:t>&gt;</w:t>
-      </w:r>
-    </w:p>
-    <w:p>
-      <w:r>
-        <w:t xml:space="preserve">      &lt;</w:t>
-      </w:r>
-      <w:r>
-        <w:rPr>
-          <w:color w:val="A31515"/>
-        </w:rPr>
-        <w:t>price</w:t>
-      </w:r>
-      <w:r>
-        <w:t>&gt;$30&lt;/</w:t>
-      </w:r>
-      <w:r>
-        <w:rPr>
-          <w:color w:val="A31515"/>
-        </w:rPr>
-        <w:t>price</w:t>
-      </w:r>
-      <w:r>
-        <w:t>&gt;</w:t>
-      </w:r>
-    </w:p>
-    <w:p>
-      <w:r>
-        <w:t xml:space="preserve">    &lt;/</w:t>
-      </w:r>
-      <w:r>
-        <w:rPr>
-          <w:color w:val="A31515"/>
-        </w:rPr>
-        <w:t>item</w:t>
-      </w:r>
-      <w:r>
-        <w:t>&gt;</w:t>
-      </w:r>
-    </w:p>
-    <w:p>
-      <w:r>
-        <w:t xml:space="preserve">    &lt;</w:t>
-      </w:r>
-      <w:r>
-        <w:rPr>
-          <w:color w:val="A31515"/>
-        </w:rPr>
-        <w:t>item</w:t>
-      </w:r>
-      <w:r>
-        <w:t>&gt;</w:t>
-      </w:r>
-    </w:p>
-    <w:p>
-      <w:r>
-        <w:t xml:space="preserve">      &lt;</w:t>
-      </w:r>
-      <w:r>
-        <w:rPr>
-          <w:color w:val="A31515"/>
-        </w:rPr>
-        <w:t>name</w:t>
-      </w:r>
-      <w:r>
-        <w:t>&gt;cherries&lt;/</w:t>
-      </w:r>
-      <w:r>
-        <w:rPr>
-          <w:color w:val="A31515"/>
-        </w:rPr>
-        <w:t>name</w:t>
-      </w:r>
-      <w:r>
-        <w:t>&gt;</w:t>
-      </w:r>
-    </w:p>
-    <w:p>
-      <w:r>
-        <w:t xml:space="preserve">      &lt;</w:t>
-      </w:r>
-      <w:r>
-        <w:rPr>
-          <w:color w:val="A31515"/>
-        </w:rPr>
-        <w:t>price</w:t>
-      </w:r>
-      <w:r>
-        <w:t>&gt;$40&lt;/</w:t>
-      </w:r>
-      <w:r>
-        <w:rPr>
-          <w:color w:val="A31515"/>
-        </w:rPr>
-        <w:t>price</w:t>
-      </w:r>
-      <w:r>
-        <w:t>&gt;</w:t>
-      </w:r>
-    </w:p>
-    <w:p>
-      <w:r>
-        <w:t xml:space="preserve">    &lt;/</w:t>
-      </w:r>
-      <w:r>
-        <w:rPr>
-          <w:color w:val="A31515"/>
-        </w:rPr>
-        <w:t>item</w:t>
-      </w:r>
-      <w:r>
-        <w:t>&gt;</w:t>
-      </w:r>
-    </w:p>
-    <w:p>
-      <w:r>
-        <w:rPr>
-          <w:color w:val="0000FF"/>
-        </w:rPr>
-        <w:t xml:space="preserve">    &lt;</w:t>
-      </w:r>
-      <w:r>
-        <w:t>total</w:t>
-      </w:r>
-      <w:r>
-        <w:rPr>
-          <w:color w:val="0000FF"/>
-        </w:rPr>
-        <w:t>&gt;</w:t>
-      </w:r>
-      <w:r>
-        <w:t>$90</w:t>
-      </w:r>
-      <w:r>
-        <w:rPr>
-          <w:color w:val="0000FF"/>
-        </w:rPr>
-        <w:t>&lt;/</w:t>
-      </w:r>
-      <w:r>
-        <w:t>total</w:t>
-      </w:r>
-      <w:r>
-        <w:rPr>
-          <w:color w:val="0000FF"/>
-        </w:rPr>
-        <w:t>&gt;</w:t>
-      </w:r>
-    </w:p>
-    <w:p>
-      <w:r>
         <w:t xml:space="preserve">  &lt;/</w:t>
       </w:r>
       <w:r>
-        <w:rPr>
-          <w:color w:val="A31515"/>
-        </w:rPr>
-        <w:t>items</w:t>
-      </w:r>
-      <w:r>
+        <w:t>od:xpath</w:t>
+      </w:r>
+      <w:r>
+        <w:rPr>
+          <w:color w:val="0000FF"/>
+        </w:rPr>
         <w:t>&gt;</w:t>
       </w:r>
     </w:p>
@@ -1089,131 +1386,7 @@
         <w:rPr>
           <w:color w:val="A31515"/>
         </w:rPr>
-        <w:t>misc</w:t>
-      </w:r>
-      <w:r>
-        <w:t>&gt;</w:t>
-      </w:r>
-    </w:p>
-    <w:p>
-      <w:r>
-        <w:rPr>
-          <w:color w:val="0000FF"/>
-        </w:rPr>
-        <w:t xml:space="preserve">    &lt;</w:t>
-      </w:r>
-      <w:r>
-        <w:t>includeBankDetails</w:t>
-      </w:r>
-      <w:r>
-        <w:rPr>
-          <w:color w:val="0000FF"/>
-        </w:rPr>
-        <w:t>&gt;</w:t>
-      </w:r>
-      <w:r>
-        <w:t>true</w:t>
-      </w:r>
-      <w:r>
-        <w:rPr>
-          <w:color w:val="0000FF"/>
-        </w:rPr>
-        <w:t>&lt;/</w:t>
-      </w:r>
-      <w:r>
-        <w:t>includeBankDetails</w:t>
-      </w:r>
-      <w:r>
-        <w:rPr>
-          <w:color w:val="0000FF"/>
-        </w:rPr>
-        <w:t>&gt;</w:t>
-      </w:r>
-    </w:p>
-    <w:p>
-      <w:r>
-        <w:t xml:space="preserve">  &lt;/</w:t>
-      </w:r>
-      <w:r>
-        <w:rPr>
-          <w:color w:val="A31515"/>
-        </w:rPr>
-        <w:t>misc</w:t>
-      </w:r>
-      <w:r>
-        <w:t>&gt;</w:t>
-      </w:r>
-    </w:p>
-    <w:p>
-      <w:r>
-        <w:t xml:space="preserve">   </w:t>
-      </w:r>
-    </w:p>
-    <w:p>
-      <w:pPr>
-        <w:rPr>
-          <w:color w:val="0000FF"/>
-        </w:rPr>
-      </w:pPr>
-      <w:r>
-        <w:rPr>
-          <w:color w:val="0000FF"/>
-        </w:rPr>
-        <w:t>&lt;/</w:t>
-      </w:r>
-      <w:r>
-        <w:t>invoice</w:t>
-      </w:r>
-      <w:r>
-        <w:rPr>
-          <w:color w:val="0000FF"/>
-        </w:rPr>
-        <w:t>&gt;</w:t>
-      </w:r>
-    </w:p>
-    <w:p/>
-    <w:p>
-      <w:r>
-        <w:t>invoice_preprocessed_OUT.xml is the result of processing invoice.docx, using the docx4j implementation of this convention.</w:t>
-      </w:r>
-    </w:p>
-    <w:p>
-      <w:r>
-        <w:t>invoice_bound_OUT.xml is the result of processing all the binding information (ie the equivalent of what Word does when opening invoice_preprocessed_OUT.xml).</w:t>
-      </w:r>
-    </w:p>
-    <w:p>
-      <w:r>
-        <w:t>Notice that Word 2007 can open all 3 documents, and behaves as one would expect.</w:t>
-      </w:r>
-    </w:p>
-    <w:p>
-      <w:pPr>
-        <w:pStyle w:val="Heading1"/>
-      </w:pPr>
-      <w:r>
-        <w:t>XPath definitions</w:t>
-      </w:r>
-    </w:p>
-    <w:p>
-      <w:r>
-        <w:t>There is a Custom XML Part which specifies all the XPath expressions used, in repeats, conditions, and standard bindings.</w:t>
-      </w:r>
-    </w:p>
-    <w:p>
-      <w:r>
-        <w:t>For example:</w:t>
-      </w:r>
-    </w:p>
-    <w:p>
-      <w:r>
-        <w:t>&lt;</w:t>
-      </w:r>
-      <w:r>
-        <w:rPr>
-          <w:color w:val="A31515"/>
-        </w:rPr>
-        <w:t>od:xpaths</w:t>
+        <w:t>od:xpath</w:t>
       </w:r>
       <w:r>
         <w:t xml:space="preserve"> </w:t>
@@ -1222,182 +1395,14 @@
         <w:rPr>
           <w:color w:val="FF0000"/>
         </w:rPr>
-        <w:t>xmlns:od</w:t>
-      </w:r>
-      <w:r>
-        <w:t>="http://opendope.org/xpaths"&gt;</w:t>
-      </w:r>
-    </w:p>
-    <w:p>
-      <w:r>
-        <w:t xml:space="preserve">  &lt;</w:t>
-      </w:r>
-      <w:r>
-        <w:rPr>
-          <w:color w:val="A31515"/>
-        </w:rPr>
-        <w:t>od:xpath</w:t>
-      </w:r>
-      <w:r>
-        <w:t xml:space="preserve"> </w:t>
-      </w:r>
-      <w:r>
-        <w:rPr>
-          <w:color w:val="FF0000"/>
-        </w:rPr>
         <w:t>id</w:t>
       </w:r>
       <w:r>
-        <w:t>="x1"&gt;</w:t>
-      </w:r>
-    </w:p>
-    <w:p>
-      <w:r>
-        <w:t xml:space="preserve">    &lt;</w:t>
-      </w:r>
-      <w:r>
-        <w:rPr>
-          <w:color w:val="A31515"/>
-        </w:rPr>
-        <w:t>od:dataBinding</w:t>
-      </w:r>
-      <w:r>
-        <w:t xml:space="preserve"> </w:t>
-      </w:r>
-      <w:r>
-        <w:rPr>
-          <w:color w:val="FF0000"/>
-        </w:rPr>
-        <w:t>storeItemID</w:t>
-      </w:r>
-      <w:r>
-        <w:t xml:space="preserve">="{8B049945-9DFE-4726-9DE9-CF5691E53858}" </w:t>
-      </w:r>
-      <w:r>
-        <w:rPr>
-          <w:color w:val="FF0000"/>
-        </w:rPr>
-        <w:t>xpath</w:t>
-      </w:r>
-      <w:r>
-        <w:t>="/invoice[1]/customer[1]/name[1]"/&gt;</w:t>
-      </w:r>
-    </w:p>
-    <w:p>
-      <w:r>
-        <w:rPr>
-          <w:color w:val="0000FF"/>
-        </w:rPr>
-        <w:t xml:space="preserve">  &lt;/</w:t>
-      </w:r>
-      <w:r>
-        <w:t>od:xpath</w:t>
-      </w:r>
-      <w:r>
-        <w:rPr>
-          <w:color w:val="0000FF"/>
-        </w:rPr>
-        <w:t>&gt;</w:t>
-      </w:r>
-    </w:p>
-    <w:p>
-      <w:r>
-        <w:t xml:space="preserve">  &lt;</w:t>
-      </w:r>
-      <w:r>
-        <w:rPr>
-          <w:color w:val="A31515"/>
-        </w:rPr>
-        <w:t>od:xpath</w:t>
-      </w:r>
-      <w:r>
-        <w:t xml:space="preserve"> </w:t>
-      </w:r>
-      <w:r>
-        <w:rPr>
-          <w:color w:val="FF0000"/>
-        </w:rPr>
-        <w:t>id</w:t>
-      </w:r>
-      <w:r>
-        <w:t>="x2"&gt;</w:t>
-      </w:r>
-    </w:p>
-    <w:p>
-      <w:r>
-        <w:t xml:space="preserve">    &lt;</w:t>
-      </w:r>
-      <w:r>
-        <w:rPr>
-          <w:color w:val="A31515"/>
-        </w:rPr>
-        <w:t>od:dataBinding</w:t>
-      </w:r>
-      <w:r>
-        <w:t xml:space="preserve"> </w:t>
-      </w:r>
-      <w:r>
-        <w:rPr>
-          <w:color w:val="FF0000"/>
-        </w:rPr>
-        <w:t>storeItemID</w:t>
-      </w:r>
-      <w:r>
-        <w:t xml:space="preserve">="{8b049945-9dfe-4726-9de9-cf5691e53858}" </w:t>
-      </w:r>
-      <w:r>
-        <w:rPr>
-          <w:color w:val="FF0000"/>
-        </w:rPr>
-        <w:t>xpath</w:t>
-      </w:r>
-      <w:r>
-        <w:t>="/invoice[1]/items"/&gt;</w:t>
-      </w:r>
-    </w:p>
-    <w:p>
-      <w:r>
-        <w:rPr>
-          <w:color w:val="0000FF"/>
-        </w:rPr>
-        <w:t xml:space="preserve">  &lt;/</w:t>
-      </w:r>
-      <w:r>
-        <w:t>od:xpath</w:t>
-      </w:r>
-      <w:r>
-        <w:rPr>
-          <w:color w:val="0000FF"/>
-        </w:rPr>
-        <w:t>&gt;</w:t>
-      </w:r>
-    </w:p>
-    <w:p>
-      <w:r>
-        <w:t xml:space="preserve">  &lt;</w:t>
-      </w:r>
-      <w:r>
-        <w:rPr>
-          <w:color w:val="A31515"/>
-        </w:rPr>
-        <w:t>od:xpath</w:t>
-      </w:r>
-      <w:r>
-        <w:t xml:space="preserve"> </w:t>
-      </w:r>
-      <w:r>
-        <w:rPr>
-          <w:color w:val="FF0000"/>
-        </w:rPr>
-        <w:t>id</w:t>
-      </w:r>
-      <w:r>
         <w:t>="x3"&gt;</w:t>
       </w:r>
     </w:p>
     <w:p>
       <w:r>
-        <w:lastRenderedPageBreak/>
         <w:t xml:space="preserve">    &lt;</w:t>
       </w:r>
       <w:r>
@@ -1716,357 +1721,1405 @@
         <w:t xml:space="preserve"> )</w:t>
       </w:r>
     </w:p>
-    <w:p/>
     <w:p>
       <w:pPr>
         <w:pStyle w:val="Heading1"/>
       </w:pPr>
       <w:r>
-        <w:t>od:condition tag</w:t>
-      </w:r>
-    </w:p>
-    <w:p>
-      <w:r>
-        <w:rPr>
-          <w:rStyle w:val="apple-style-span"/>
-          <w:color w:val="000000"/>
-        </w:rPr>
-        <w:t>The content control is included if its condition evaluates to true, and excluded if it is false.</w:t>
-      </w:r>
-    </w:p>
-    <w:p>
-      <w:r>
-        <w:t>If you look at invoice.docx, you'll see it contains an sdt with:</w:t>
-      </w:r>
-    </w:p>
-    <w:p>
-      <w:r>
-        <w:t xml:space="preserve">      &lt;</w:t>
-      </w:r>
-      <w:r>
-        <w:rPr>
-          <w:color w:val="A31515"/>
-        </w:rPr>
-        <w:t>w:sdtPr</w:t>
-      </w:r>
-      <w:r>
-        <w:t>&gt;</w:t>
-      </w:r>
-    </w:p>
-    <w:p>
-      <w:r>
-        <w:t xml:space="preserve">        &lt;</w:t>
-      </w:r>
-      <w:r>
-        <w:rPr>
-          <w:color w:val="A31515"/>
-        </w:rPr>
-        <w:t>w:tag</w:t>
-      </w:r>
-      <w:r>
-        <w:t xml:space="preserve"> </w:t>
-      </w:r>
-      <w:r>
-        <w:rPr>
-          <w:color w:val="FF0000"/>
-        </w:rPr>
-        <w:t>w:val</w:t>
-      </w:r>
-      <w:r>
-        <w:t>="od:condition=c5"/&gt;</w:t>
-      </w:r>
-    </w:p>
-    <w:p>
-      <w:r>
-        <w:t xml:space="preserve">      &lt;/</w:t>
-      </w:r>
-      <w:r>
-        <w:rPr>
-          <w:color w:val="A31515"/>
-        </w:rPr>
-        <w:t>w:sdtPr</w:t>
-      </w:r>
-      <w:r>
-        <w:t>&gt;</w:t>
-      </w:r>
-    </w:p>
-    <w:p/>
-    <w:p>
-      <w:r>
-        <w:t>This refers to the conditions CustomXML part:</w:t>
-      </w:r>
-    </w:p>
-    <w:p>
-      <w:r>
-        <w:lastRenderedPageBreak/>
-        <w:t>&lt;</w:t>
-      </w:r>
-      <w:r>
-        <w:rPr>
-          <w:color w:val="A31515"/>
-        </w:rPr>
-        <w:t>od:conditions</w:t>
-      </w:r>
-      <w:r>
-        <w:t xml:space="preserve"> </w:t>
-      </w:r>
-      <w:r>
-        <w:rPr>
-          <w:color w:val="FF0000"/>
-        </w:rPr>
-        <w:t>xmlns:od</w:t>
-      </w:r>
-      <w:r>
-        <w:t>="http://opendope.org/conditions" &gt;</w:t>
-      </w:r>
-    </w:p>
-    <w:p>
-      <w:r>
-        <w:rPr>
-          <w:color w:val="0000FF"/>
-        </w:rPr>
-        <w:t xml:space="preserve">  &lt;</w:t>
-      </w:r>
-      <w:r>
-        <w:t>od:condition</w:t>
-      </w:r>
-      <w:r>
-        <w:rPr>
-          <w:color w:val="0000FF"/>
-        </w:rPr>
-        <w:t xml:space="preserve"> </w:t>
-      </w:r>
-      <w:r>
-        <w:rPr>
-          <w:color w:val="FF0000"/>
-        </w:rPr>
-        <w:t>id</w:t>
-      </w:r>
-      <w:r>
-        <w:rPr>
-          <w:color w:val="0000FF"/>
-        </w:rPr>
-        <w:t>=</w:t>
-      </w:r>
-      <w:r>
-        <w:t>"</w:t>
-      </w:r>
-      <w:r>
-        <w:rPr>
-          <w:color w:val="0000FF"/>
-        </w:rPr>
-        <w:t>c5</w:t>
-      </w:r>
-      <w:r>
-        <w:t>"</w:t>
-      </w:r>
-      <w:r>
-        <w:rPr>
-          <w:color w:val="0000FF"/>
-        </w:rPr>
-        <w:t>&gt;</w:t>
-      </w:r>
-    </w:p>
-    <w:p>
-      <w:r>
-        <w:t xml:space="preserve">    &lt;</w:t>
-      </w:r>
-      <w:r>
-        <w:rPr>
-          <w:color w:val="A31515"/>
-        </w:rPr>
-        <w:t>od:xpathref</w:t>
-      </w:r>
-      <w:r>
-        <w:t xml:space="preserve"> </w:t>
-      </w:r>
-      <w:r>
-        <w:rPr>
-          <w:color w:val="FF0000"/>
-        </w:rPr>
-        <w:t>id</w:t>
-      </w:r>
-      <w:r>
-        <w:t>="x5"/&gt;</w:t>
-      </w:r>
-    </w:p>
-    <w:p>
-      <w:r>
-        <w:rPr>
-          <w:color w:val="0000FF"/>
-        </w:rPr>
-        <w:t xml:space="preserve">  &lt;/</w:t>
-      </w:r>
-      <w:r>
-        <w:t>od:condition</w:t>
-      </w:r>
-      <w:r>
-        <w:rPr>
-          <w:color w:val="0000FF"/>
-        </w:rPr>
-        <w:t>&gt;</w:t>
-      </w:r>
-    </w:p>
-    <w:p>
-      <w:r>
-        <w:rPr>
-          <w:color w:val="0000FF"/>
-        </w:rPr>
-        <w:t xml:space="preserve">  &lt;</w:t>
-      </w:r>
-      <w:r>
-        <w:t>od:condition</w:t>
-      </w:r>
-      <w:r>
-        <w:rPr>
-          <w:color w:val="0000FF"/>
-        </w:rPr>
-        <w:t xml:space="preserve"> </w:t>
-      </w:r>
-      <w:r>
-        <w:rPr>
-          <w:color w:val="FF0000"/>
-        </w:rPr>
-        <w:t>id</w:t>
-      </w:r>
-      <w:r>
-        <w:rPr>
-          <w:color w:val="0000FF"/>
-        </w:rPr>
-        <w:t>=</w:t>
-      </w:r>
-      <w:r>
-        <w:t>"</w:t>
-      </w:r>
-      <w:r>
-        <w:rPr>
-          <w:color w:val="0000FF"/>
-        </w:rPr>
-        <w:t>c6</w:t>
-      </w:r>
-      <w:r>
-        <w:t>"</w:t>
-      </w:r>
-      <w:r>
-        <w:rPr>
-          <w:color w:val="0000FF"/>
-        </w:rPr>
-        <w:t>&gt;</w:t>
-      </w:r>
-    </w:p>
-    <w:p>
-      <w:r>
-        <w:t xml:space="preserve">    &lt;</w:t>
-      </w:r>
-      <w:r>
-        <w:rPr>
-          <w:color w:val="A31515"/>
-        </w:rPr>
-        <w:t>od:xpathref</w:t>
-      </w:r>
-      <w:r>
-        <w:t xml:space="preserve"> </w:t>
-      </w:r>
-      <w:r>
-        <w:rPr>
-          <w:color w:val="FF0000"/>
-        </w:rPr>
-        <w:t>id</w:t>
-      </w:r>
-      <w:r>
-        <w:t>="x6"/&gt;</w:t>
-      </w:r>
-    </w:p>
-    <w:p>
-      <w:r>
-        <w:rPr>
-          <w:color w:val="0000FF"/>
-        </w:rPr>
-        <w:t xml:space="preserve">  &lt;/</w:t>
-      </w:r>
-      <w:r>
-        <w:t>od:condition</w:t>
-      </w:r>
-      <w:r>
-        <w:rPr>
-          <w:color w:val="0000FF"/>
-        </w:rPr>
-        <w:t>&gt;</w:t>
-      </w:r>
-    </w:p>
-    <w:p>
-      <w:pPr>
-        <w:rPr>
-          <w:color w:val="0000FF"/>
-        </w:rPr>
-      </w:pPr>
-      <w:r>
-        <w:rPr>
-          <w:color w:val="0000FF"/>
-        </w:rPr>
-        <w:t>&lt;/</w:t>
-      </w:r>
-      <w:r>
-        <w:t>od:conditions</w:t>
-      </w:r>
-      <w:r>
-        <w:rPr>
-          <w:color w:val="0000FF"/>
-        </w:rPr>
-        <w:t>&gt;</w:t>
-      </w:r>
-    </w:p>
-    <w:p/>
-    <w:p>
-      <w:r>
-        <w:t xml:space="preserve">In this example, the condition simply uses the value of </w:t>
-      </w:r>
-    </w:p>
-    <w:p>
-      <w:r>
-        <w:t xml:space="preserve">    &lt;</w:t>
-      </w:r>
-      <w:r>
-        <w:rPr>
-          <w:color w:val="A31515"/>
-        </w:rPr>
-        <w:t>od:xpath</w:t>
-      </w:r>
-      <w:r>
-        <w:t xml:space="preserve"> </w:t>
-      </w:r>
-      <w:r>
-        <w:rPr>
-          <w:color w:val="FF0000"/>
-        </w:rPr>
-        <w:t>id</w:t>
-      </w:r>
-      <w:r>
-        <w:t>="x5"/&gt;</w:t>
-      </w:r>
-    </w:p>
-    <w:p/>
-    <w:p>
-      <w:r>
-        <w:t>but boolean expressions are also permitted.</w:t>
-      </w:r>
-    </w:p>
-    <w:p>
-      <w:pPr>
-        <w:pStyle w:val="Heading1"/>
-        <w:rPr>
-          <w:rStyle w:val="apple-style-span"/>
+        <w:t>Questions Part</w:t>
+      </w:r>
+    </w:p>
+    <w:p>
+      <w:pPr>
+        <w:pStyle w:val="First"/>
+        <w:rPr>
           <w:rFonts w:ascii="Arial" w:hAnsi="Arial" w:cs="Arial"/>
-          <w:color w:val="000000"/>
           <w:sz w:val="16"/>
           <w:szCs w:val="16"/>
         </w:rPr>
       </w:pPr>
       <w:r>
         <w:rPr>
-          <w:rStyle w:val="apple-style-span"/>
+          <w:rFonts w:ascii="Arial" w:hAnsi="Arial" w:cs="Arial"/>
+          <w:sz w:val="16"/>
           <w:szCs w:val="16"/>
         </w:rPr>
+        <w:t>If the template is set up for interactive processing, an additional Custom XML Part specifies the questions which are used to elicit values from the user for inse</w:t>
+      </w:r>
+      <w:r>
+        <w:rPr>
+          <w:rFonts w:ascii="Arial" w:hAnsi="Arial" w:cs="Arial"/>
+          <w:sz w:val="16"/>
+          <w:szCs w:val="16"/>
+        </w:rPr>
+        <w:t>r</w:t>
+      </w:r>
+      <w:r>
+        <w:rPr>
+          <w:rFonts w:ascii="Arial" w:hAnsi="Arial" w:cs="Arial"/>
+          <w:sz w:val="16"/>
+          <w:szCs w:val="16"/>
+        </w:rPr>
+        <w:t xml:space="preserve">tion into the answer file Custom XML part.  </w:t>
+      </w:r>
+    </w:p>
+    <w:p>
+      <w:pPr>
+        <w:autoSpaceDE w:val="0"/>
+        <w:autoSpaceDN w:val="0"/>
+        <w:adjustRightInd w:val="0"/>
+        <w:spacing w:after="0"/>
+        <w:rPr>
+          <w:lang w:eastAsia="en-AU"/>
+        </w:rPr>
+      </w:pPr>
+      <w:r>
+        <w:rPr>
+          <w:color w:val="0000FF"/>
+          <w:lang w:eastAsia="en-AU"/>
+        </w:rPr>
+        <w:t>&lt;</w:t>
+      </w:r>
+      <w:r>
+        <w:rPr>
+          <w:color w:val="A31515"/>
+          <w:lang w:eastAsia="en-AU"/>
+        </w:rPr>
+        <w:t>questionnaire</w:t>
+      </w:r>
+      <w:r>
+        <w:rPr>
+          <w:color w:val="0000FF"/>
+          <w:lang w:eastAsia="en-AU"/>
+        </w:rPr>
+        <w:t xml:space="preserve"> </w:t>
+      </w:r>
+      <w:r>
+        <w:rPr>
+          <w:color w:val="FF0000"/>
+          <w:lang w:eastAsia="en-AU"/>
+        </w:rPr>
+        <w:t>xmlns</w:t>
+      </w:r>
+      <w:r>
+        <w:rPr>
+          <w:color w:val="0000FF"/>
+          <w:lang w:eastAsia="en-AU"/>
+        </w:rPr>
+        <w:t>=</w:t>
+      </w:r>
+      <w:r>
+        <w:rPr>
+          <w:lang w:eastAsia="en-AU"/>
+        </w:rPr>
+        <w:t>"</w:t>
+      </w:r>
+      <w:r>
+        <w:rPr>
+          <w:color w:val="0000FF"/>
+          <w:lang w:eastAsia="en-AU"/>
+        </w:rPr>
+        <w:t>http://opendope.org/questions</w:t>
+      </w:r>
+      <w:r>
+        <w:rPr>
+          <w:lang w:eastAsia="en-AU"/>
+        </w:rPr>
+        <w:t>"</w:t>
+      </w:r>
+      <w:r>
+        <w:rPr>
+          <w:color w:val="0000FF"/>
+          <w:lang w:eastAsia="en-AU"/>
+        </w:rPr>
+        <w:t>&gt;</w:t>
+      </w:r>
+    </w:p>
+    <w:p>
+      <w:pPr>
+        <w:autoSpaceDE w:val="0"/>
+        <w:autoSpaceDN w:val="0"/>
+        <w:adjustRightInd w:val="0"/>
+        <w:spacing w:after="0"/>
+        <w:rPr>
+          <w:lang w:eastAsia="en-AU"/>
+        </w:rPr>
+      </w:pPr>
+      <w:r>
+        <w:rPr>
+          <w:color w:val="0000FF"/>
+          <w:lang w:eastAsia="en-AU"/>
+        </w:rPr>
+        <w:tab/>
+        <w:t>&lt;</w:t>
+      </w:r>
+      <w:r>
+        <w:rPr>
+          <w:color w:val="A31515"/>
+          <w:lang w:eastAsia="en-AU"/>
+        </w:rPr>
+        <w:t>questions</w:t>
+      </w:r>
+      <w:r>
+        <w:rPr>
+          <w:color w:val="0000FF"/>
+          <w:lang w:eastAsia="en-AU"/>
+        </w:rPr>
+        <w:t>&gt;</w:t>
+      </w:r>
+    </w:p>
+    <w:p>
+      <w:pPr>
+        <w:autoSpaceDE w:val="0"/>
+        <w:autoSpaceDN w:val="0"/>
+        <w:adjustRightInd w:val="0"/>
+        <w:spacing w:after="0"/>
+        <w:rPr>
+          <w:lang w:eastAsia="en-AU"/>
+        </w:rPr>
+      </w:pPr>
+      <w:r>
+        <w:rPr>
+          <w:color w:val="0000FF"/>
+          <w:lang w:eastAsia="en-AU"/>
+        </w:rPr>
+        <w:tab/>
+        <w:t xml:space="preserve">     &lt;</w:t>
+      </w:r>
+      <w:r>
+        <w:rPr>
+          <w:color w:val="A31515"/>
+          <w:lang w:eastAsia="en-AU"/>
+        </w:rPr>
+        <w:t>question</w:t>
+      </w:r>
+      <w:r>
+        <w:rPr>
+          <w:color w:val="0000FF"/>
+          <w:lang w:eastAsia="en-AU"/>
+        </w:rPr>
+        <w:t xml:space="preserve"> </w:t>
+      </w:r>
+      <w:r>
+        <w:rPr>
+          <w:color w:val="FF0000"/>
+          <w:lang w:eastAsia="en-AU"/>
+        </w:rPr>
+        <w:t>id</w:t>
+      </w:r>
+      <w:r>
+        <w:rPr>
+          <w:color w:val="0000FF"/>
+          <w:lang w:eastAsia="en-AU"/>
+        </w:rPr>
+        <w:t>=</w:t>
+      </w:r>
+      <w:r>
+        <w:rPr>
+          <w:lang w:eastAsia="en-AU"/>
+        </w:rPr>
+        <w:t>"</w:t>
+      </w:r>
+      <w:r>
+        <w:rPr>
+          <w:color w:val="0000FF"/>
+          <w:lang w:eastAsia="en-AU"/>
+        </w:rPr>
+        <w:t>q1</w:t>
+      </w:r>
+      <w:r>
+        <w:rPr>
+          <w:lang w:eastAsia="en-AU"/>
+        </w:rPr>
+        <w:t>"</w:t>
+      </w:r>
+      <w:r>
+        <w:rPr>
+          <w:color w:val="0000FF"/>
+          <w:lang w:eastAsia="en-AU"/>
+        </w:rPr>
+        <w:t>&gt;</w:t>
+      </w:r>
+    </w:p>
+    <w:p>
+      <w:pPr>
+        <w:autoSpaceDE w:val="0"/>
+        <w:autoSpaceDN w:val="0"/>
+        <w:adjustRightInd w:val="0"/>
+        <w:spacing w:after="0"/>
+        <w:rPr>
+          <w:lang w:eastAsia="en-AU"/>
+        </w:rPr>
+      </w:pPr>
+      <w:r>
+        <w:rPr>
+          <w:color w:val="0000FF"/>
+          <w:lang w:eastAsia="en-AU"/>
+        </w:rPr>
+        <w:tab/>
+        <w:t xml:space="preserve">        &lt;</w:t>
+      </w:r>
+      <w:r>
+        <w:rPr>
+          <w:color w:val="A31515"/>
+          <w:lang w:eastAsia="en-AU"/>
+        </w:rPr>
+        <w:t>text</w:t>
+      </w:r>
+      <w:r>
+        <w:rPr>
+          <w:color w:val="0000FF"/>
+          <w:lang w:eastAsia="en-AU"/>
+        </w:rPr>
+        <w:t>&gt;</w:t>
+      </w:r>
+      <w:r>
+        <w:rPr>
+          <w:lang w:eastAsia="en-AU"/>
+        </w:rPr>
+        <w:t>Customer name?</w:t>
+      </w:r>
+      <w:r>
+        <w:rPr>
+          <w:color w:val="0000FF"/>
+          <w:lang w:eastAsia="en-AU"/>
+        </w:rPr>
+        <w:t>&lt;/</w:t>
+      </w:r>
+      <w:r>
+        <w:rPr>
+          <w:color w:val="A31515"/>
+          <w:lang w:eastAsia="en-AU"/>
+        </w:rPr>
+        <w:t>text</w:t>
+      </w:r>
+      <w:r>
+        <w:rPr>
+          <w:color w:val="0000FF"/>
+          <w:lang w:eastAsia="en-AU"/>
+        </w:rPr>
+        <w:t>&gt;</w:t>
+      </w:r>
+    </w:p>
+    <w:p>
+      <w:pPr>
+        <w:autoSpaceDE w:val="0"/>
+        <w:autoSpaceDN w:val="0"/>
+        <w:adjustRightInd w:val="0"/>
+        <w:spacing w:after="0"/>
+        <w:rPr>
+          <w:lang w:eastAsia="en-AU"/>
+        </w:rPr>
+      </w:pPr>
+      <w:r>
+        <w:rPr>
+          <w:color w:val="0000FF"/>
+          <w:lang w:eastAsia="en-AU"/>
+        </w:rPr>
+        <w:tab/>
+        <w:t xml:space="preserve">        &lt;</w:t>
+      </w:r>
+      <w:r>
+        <w:rPr>
+          <w:color w:val="A31515"/>
+          <w:lang w:eastAsia="en-AU"/>
+        </w:rPr>
+        <w:t>response</w:t>
+      </w:r>
+      <w:r>
+        <w:rPr>
+          <w:color w:val="0000FF"/>
+          <w:lang w:eastAsia="en-AU"/>
+        </w:rPr>
+        <w:t>&gt;</w:t>
+      </w:r>
+    </w:p>
+    <w:p>
+      <w:pPr>
+        <w:autoSpaceDE w:val="0"/>
+        <w:autoSpaceDN w:val="0"/>
+        <w:adjustRightInd w:val="0"/>
+        <w:spacing w:after="0"/>
+        <w:rPr>
+          <w:color w:val="0000FF"/>
+          <w:lang w:eastAsia="en-AU"/>
+        </w:rPr>
+      </w:pPr>
+      <w:r>
+        <w:rPr>
+          <w:color w:val="0000FF"/>
+          <w:lang w:eastAsia="en-AU"/>
+        </w:rPr>
+        <w:tab/>
+      </w:r>
+      <w:r>
+        <w:rPr>
+          <w:color w:val="0000FF"/>
+          <w:lang w:eastAsia="en-AU"/>
+        </w:rPr>
+        <w:tab/>
+        <w:t xml:space="preserve">    &lt;</w:t>
+      </w:r>
+      <w:r>
+        <w:rPr>
+          <w:color w:val="A31515"/>
+          <w:lang w:eastAsia="en-AU"/>
+        </w:rPr>
+        <w:t>free</w:t>
+      </w:r>
+      <w:r>
+        <w:rPr>
+          <w:color w:val="0000FF"/>
+          <w:lang w:eastAsia="en-AU"/>
+        </w:rPr>
+        <w:t>&gt;</w:t>
+      </w:r>
+    </w:p>
+    <w:p>
+      <w:pPr>
+        <w:autoSpaceDE w:val="0"/>
+        <w:autoSpaceDN w:val="0"/>
+        <w:adjustRightInd w:val="0"/>
+        <w:spacing w:after="0"/>
+        <w:rPr>
+          <w:lang w:eastAsia="en-AU"/>
+        </w:rPr>
+      </w:pPr>
+      <w:r>
+        <w:rPr>
+          <w:color w:val="0000FF"/>
+          <w:lang w:eastAsia="en-AU"/>
+        </w:rPr>
+        <w:tab/>
+      </w:r>
+      <w:r>
+        <w:rPr>
+          <w:color w:val="0000FF"/>
+          <w:lang w:eastAsia="en-AU"/>
+        </w:rPr>
+        <w:tab/>
+        <w:t xml:space="preserve">        &lt;</w:t>
+      </w:r>
+      <w:r>
+        <w:rPr>
+          <w:color w:val="A31515"/>
+          <w:lang w:eastAsia="en-AU"/>
+        </w:rPr>
+        <w:t>format</w:t>
+      </w:r>
+      <w:r>
+        <w:rPr>
+          <w:color w:val="0000FF"/>
+          <w:lang w:eastAsia="en-AU"/>
+        </w:rPr>
+        <w:t>&gt;</w:t>
+      </w:r>
+      <w:r>
+        <w:rPr>
+          <w:lang w:eastAsia="en-AU"/>
+        </w:rPr>
+        <w:t>text</w:t>
+      </w:r>
+      <w:r>
+        <w:rPr>
+          <w:color w:val="0000FF"/>
+          <w:lang w:eastAsia="en-AU"/>
+        </w:rPr>
+        <w:t>&lt;/</w:t>
+      </w:r>
+      <w:r>
+        <w:rPr>
+          <w:color w:val="A31515"/>
+          <w:lang w:eastAsia="en-AU"/>
+        </w:rPr>
+        <w:t>format</w:t>
+      </w:r>
+      <w:r>
+        <w:rPr>
+          <w:color w:val="0000FF"/>
+          <w:lang w:eastAsia="en-AU"/>
+        </w:rPr>
+        <w:t>&gt;</w:t>
+      </w:r>
+    </w:p>
+    <w:p>
+      <w:pPr>
+        <w:autoSpaceDE w:val="0"/>
+        <w:autoSpaceDN w:val="0"/>
+        <w:adjustRightInd w:val="0"/>
+        <w:spacing w:after="0"/>
+        <w:rPr>
+          <w:lang w:eastAsia="en-AU"/>
+        </w:rPr>
+      </w:pPr>
+      <w:r>
+        <w:rPr>
+          <w:color w:val="0000FF"/>
+          <w:lang w:eastAsia="en-AU"/>
+        </w:rPr>
+        <w:tab/>
+      </w:r>
+      <w:r>
+        <w:rPr>
+          <w:color w:val="0000FF"/>
+          <w:lang w:eastAsia="en-AU"/>
+        </w:rPr>
+        <w:tab/>
+        <w:t xml:space="preserve">    &lt;/</w:t>
+      </w:r>
+      <w:r>
+        <w:rPr>
+          <w:color w:val="A31515"/>
+          <w:lang w:eastAsia="en-AU"/>
+        </w:rPr>
+        <w:t>free</w:t>
+      </w:r>
+      <w:r>
+        <w:rPr>
+          <w:color w:val="0000FF"/>
+          <w:lang w:eastAsia="en-AU"/>
+        </w:rPr>
+        <w:t>&gt;</w:t>
+      </w:r>
+    </w:p>
+    <w:p>
+      <w:pPr>
+        <w:autoSpaceDE w:val="0"/>
+        <w:autoSpaceDN w:val="0"/>
+        <w:adjustRightInd w:val="0"/>
+        <w:spacing w:after="0"/>
+        <w:rPr>
+          <w:lang w:eastAsia="en-AU"/>
+        </w:rPr>
+      </w:pPr>
+      <w:r>
+        <w:rPr>
+          <w:color w:val="0000FF"/>
+          <w:lang w:eastAsia="en-AU"/>
+        </w:rPr>
+        <w:tab/>
+      </w:r>
+      <w:r>
+        <w:rPr>
+          <w:color w:val="0000FF"/>
+          <w:lang w:eastAsia="en-AU"/>
+        </w:rPr>
+        <w:tab/>
+        <w:t>&lt;/</w:t>
+      </w:r>
+      <w:r>
+        <w:rPr>
+          <w:color w:val="A31515"/>
+          <w:lang w:eastAsia="en-AU"/>
+        </w:rPr>
+        <w:t>response</w:t>
+      </w:r>
+      <w:r>
+        <w:rPr>
+          <w:color w:val="0000FF"/>
+          <w:lang w:eastAsia="en-AU"/>
+        </w:rPr>
+        <w:t>&gt;</w:t>
+      </w:r>
+    </w:p>
+    <w:p>
+      <w:pPr>
+        <w:autoSpaceDE w:val="0"/>
+        <w:autoSpaceDN w:val="0"/>
+        <w:adjustRightInd w:val="0"/>
+        <w:spacing w:after="0"/>
+        <w:rPr>
+          <w:lang w:eastAsia="en-AU"/>
+        </w:rPr>
+      </w:pPr>
+      <w:r>
+        <w:rPr>
+          <w:color w:val="0000FF"/>
+          <w:lang w:eastAsia="en-AU"/>
+        </w:rPr>
+        <w:tab/>
+        <w:t xml:space="preserve">     &lt;/</w:t>
+      </w:r>
+      <w:r>
+        <w:rPr>
+          <w:color w:val="A31515"/>
+          <w:lang w:eastAsia="en-AU"/>
+        </w:rPr>
+        <w:t>question</w:t>
+      </w:r>
+      <w:r>
+        <w:rPr>
+          <w:color w:val="0000FF"/>
+          <w:lang w:eastAsia="en-AU"/>
+        </w:rPr>
+        <w:t>&gt;</w:t>
+      </w:r>
+    </w:p>
+    <w:p>
+      <w:pPr>
+        <w:autoSpaceDE w:val="0"/>
+        <w:autoSpaceDN w:val="0"/>
+        <w:adjustRightInd w:val="0"/>
+        <w:spacing w:after="0"/>
+        <w:rPr>
+          <w:lang w:eastAsia="en-AU"/>
+        </w:rPr>
+      </w:pPr>
+      <w:r>
+        <w:rPr>
+          <w:color w:val="0000FF"/>
+          <w:lang w:eastAsia="en-AU"/>
+        </w:rPr>
+        <w:lastRenderedPageBreak/>
+        <w:tab/>
+        <w:t xml:space="preserve">     &lt;</w:t>
+      </w:r>
+      <w:r>
+        <w:rPr>
+          <w:color w:val="A31515"/>
+          <w:lang w:eastAsia="en-AU"/>
+        </w:rPr>
+        <w:t>question</w:t>
+      </w:r>
+      <w:r>
+        <w:rPr>
+          <w:color w:val="0000FF"/>
+          <w:lang w:eastAsia="en-AU"/>
+        </w:rPr>
+        <w:t xml:space="preserve"> </w:t>
+      </w:r>
+      <w:r>
+        <w:rPr>
+          <w:color w:val="FF0000"/>
+          <w:lang w:eastAsia="en-AU"/>
+        </w:rPr>
+        <w:t>id</w:t>
+      </w:r>
+      <w:r>
+        <w:rPr>
+          <w:color w:val="0000FF"/>
+          <w:lang w:eastAsia="en-AU"/>
+        </w:rPr>
+        <w:t>=</w:t>
+      </w:r>
+      <w:r>
+        <w:rPr>
+          <w:lang w:eastAsia="en-AU"/>
+        </w:rPr>
+        <w:t>"</w:t>
+      </w:r>
+      <w:r>
+        <w:rPr>
+          <w:color w:val="0000FF"/>
+          <w:lang w:eastAsia="en-AU"/>
+        </w:rPr>
+        <w:t>q2</w:t>
+      </w:r>
+      <w:r>
+        <w:rPr>
+          <w:lang w:eastAsia="en-AU"/>
+        </w:rPr>
+        <w:t>"</w:t>
+      </w:r>
+      <w:r>
+        <w:rPr>
+          <w:color w:val="0000FF"/>
+          <w:lang w:eastAsia="en-AU"/>
+        </w:rPr>
+        <w:t>&gt;</w:t>
+      </w:r>
+    </w:p>
+    <w:p>
+      <w:pPr>
+        <w:autoSpaceDE w:val="0"/>
+        <w:autoSpaceDN w:val="0"/>
+        <w:adjustRightInd w:val="0"/>
+        <w:spacing w:after="0"/>
+        <w:rPr>
+          <w:lang w:eastAsia="en-AU"/>
+        </w:rPr>
+      </w:pPr>
+      <w:r>
+        <w:rPr>
+          <w:color w:val="0000FF"/>
+          <w:lang w:eastAsia="en-AU"/>
+        </w:rPr>
+        <w:tab/>
+        <w:t xml:space="preserve">        &lt;</w:t>
+      </w:r>
+      <w:r>
+        <w:rPr>
+          <w:color w:val="A31515"/>
+          <w:lang w:eastAsia="en-AU"/>
+        </w:rPr>
+        <w:t>text</w:t>
+      </w:r>
+      <w:r>
+        <w:rPr>
+          <w:color w:val="0000FF"/>
+          <w:lang w:eastAsia="en-AU"/>
+        </w:rPr>
+        <w:t>&gt;</w:t>
+      </w:r>
+      <w:r>
+        <w:rPr>
+          <w:lang w:eastAsia="en-AU"/>
+        </w:rPr>
+        <w:t>How many items?</w:t>
+      </w:r>
+      <w:r>
+        <w:rPr>
+          <w:color w:val="0000FF"/>
+          <w:lang w:eastAsia="en-AU"/>
+        </w:rPr>
+        <w:t>&lt;/</w:t>
+      </w:r>
+      <w:r>
+        <w:rPr>
+          <w:color w:val="A31515"/>
+          <w:lang w:eastAsia="en-AU"/>
+        </w:rPr>
+        <w:t>text</w:t>
+      </w:r>
+      <w:r>
+        <w:rPr>
+          <w:color w:val="0000FF"/>
+          <w:lang w:eastAsia="en-AU"/>
+        </w:rPr>
+        <w:t>&gt;</w:t>
+      </w:r>
+    </w:p>
+    <w:p>
+      <w:pPr>
+        <w:autoSpaceDE w:val="0"/>
+        <w:autoSpaceDN w:val="0"/>
+        <w:adjustRightInd w:val="0"/>
+        <w:spacing w:after="0"/>
+        <w:rPr>
+          <w:lang w:eastAsia="en-AU"/>
+        </w:rPr>
+      </w:pPr>
+      <w:r>
+        <w:rPr>
+          <w:color w:val="0000FF"/>
+          <w:lang w:eastAsia="en-AU"/>
+        </w:rPr>
+        <w:tab/>
+        <w:t xml:space="preserve">        &lt;</w:t>
+      </w:r>
+      <w:r>
+        <w:rPr>
+          <w:color w:val="A31515"/>
+          <w:lang w:eastAsia="en-AU"/>
+        </w:rPr>
+        <w:t>response</w:t>
+      </w:r>
+      <w:r>
+        <w:rPr>
+          <w:color w:val="0000FF"/>
+          <w:lang w:eastAsia="en-AU"/>
+        </w:rPr>
+        <w:t>&gt;</w:t>
+      </w:r>
+    </w:p>
+    <w:p>
+      <w:pPr>
+        <w:autoSpaceDE w:val="0"/>
+        <w:autoSpaceDN w:val="0"/>
+        <w:adjustRightInd w:val="0"/>
+        <w:spacing w:after="0"/>
+        <w:rPr>
+          <w:color w:val="0000FF"/>
+          <w:lang w:eastAsia="en-AU"/>
+        </w:rPr>
+      </w:pPr>
+      <w:r>
+        <w:rPr>
+          <w:color w:val="0000FF"/>
+          <w:lang w:eastAsia="en-AU"/>
+        </w:rPr>
+        <w:tab/>
+      </w:r>
+      <w:r>
+        <w:rPr>
+          <w:color w:val="0000FF"/>
+          <w:lang w:eastAsia="en-AU"/>
+        </w:rPr>
+        <w:tab/>
+        <w:t xml:space="preserve">    &lt;</w:t>
+      </w:r>
+      <w:r>
+        <w:rPr>
+          <w:color w:val="A31515"/>
+          <w:lang w:eastAsia="en-AU"/>
+        </w:rPr>
+        <w:t>free</w:t>
+      </w:r>
+      <w:r>
+        <w:rPr>
+          <w:color w:val="0000FF"/>
+          <w:lang w:eastAsia="en-AU"/>
+        </w:rPr>
+        <w:t>&gt;</w:t>
+      </w:r>
+    </w:p>
+    <w:p>
+      <w:pPr>
+        <w:autoSpaceDE w:val="0"/>
+        <w:autoSpaceDN w:val="0"/>
+        <w:adjustRightInd w:val="0"/>
+        <w:spacing w:after="0"/>
+        <w:rPr>
+          <w:lang w:eastAsia="en-AU"/>
+        </w:rPr>
+      </w:pPr>
+      <w:r>
+        <w:rPr>
+          <w:color w:val="0000FF"/>
+          <w:lang w:eastAsia="en-AU"/>
+        </w:rPr>
+        <w:tab/>
+      </w:r>
+      <w:r>
+        <w:rPr>
+          <w:color w:val="0000FF"/>
+          <w:lang w:eastAsia="en-AU"/>
+        </w:rPr>
+        <w:tab/>
+      </w:r>
+      <w:r>
+        <w:rPr>
+          <w:color w:val="0000FF"/>
+          <w:lang w:eastAsia="en-AU"/>
+        </w:rPr>
+        <w:tab/>
+        <w:t>&lt;</w:t>
+      </w:r>
+      <w:r>
+        <w:rPr>
+          <w:color w:val="A31515"/>
+          <w:lang w:eastAsia="en-AU"/>
+        </w:rPr>
+        <w:t>format</w:t>
+      </w:r>
+      <w:r>
+        <w:rPr>
+          <w:color w:val="0000FF"/>
+          <w:lang w:eastAsia="en-AU"/>
+        </w:rPr>
+        <w:t>&gt;</w:t>
+      </w:r>
+      <w:r>
+        <w:rPr>
+          <w:lang w:eastAsia="en-AU"/>
+        </w:rPr>
+        <w:t>integer</w:t>
+      </w:r>
+      <w:r>
+        <w:rPr>
+          <w:color w:val="0000FF"/>
+          <w:lang w:eastAsia="en-AU"/>
+        </w:rPr>
+        <w:t>&lt;/</w:t>
+      </w:r>
+      <w:r>
+        <w:rPr>
+          <w:color w:val="A31515"/>
+          <w:lang w:eastAsia="en-AU"/>
+        </w:rPr>
+        <w:t>format</w:t>
+      </w:r>
+      <w:r>
+        <w:rPr>
+          <w:color w:val="0000FF"/>
+          <w:lang w:eastAsia="en-AU"/>
+        </w:rPr>
+        <w:t>&gt;</w:t>
+      </w:r>
+    </w:p>
+    <w:p>
+      <w:pPr>
+        <w:autoSpaceDE w:val="0"/>
+        <w:autoSpaceDN w:val="0"/>
+        <w:adjustRightInd w:val="0"/>
+        <w:spacing w:after="0"/>
+        <w:rPr>
+          <w:lang w:eastAsia="en-AU"/>
+        </w:rPr>
+      </w:pPr>
+      <w:r>
+        <w:rPr>
+          <w:color w:val="0000FF"/>
+          <w:lang w:eastAsia="en-AU"/>
+        </w:rPr>
+        <w:tab/>
+      </w:r>
+      <w:r>
+        <w:rPr>
+          <w:color w:val="0000FF"/>
+          <w:lang w:eastAsia="en-AU"/>
+        </w:rPr>
+        <w:tab/>
+        <w:t xml:space="preserve">    &lt;/</w:t>
+      </w:r>
+      <w:r>
+        <w:rPr>
+          <w:color w:val="A31515"/>
+          <w:lang w:eastAsia="en-AU"/>
+        </w:rPr>
+        <w:t>free</w:t>
+      </w:r>
+      <w:r>
+        <w:rPr>
+          <w:color w:val="0000FF"/>
+          <w:lang w:eastAsia="en-AU"/>
+        </w:rPr>
+        <w:t>&gt;</w:t>
+      </w:r>
+    </w:p>
+    <w:p>
+      <w:pPr>
+        <w:autoSpaceDE w:val="0"/>
+        <w:autoSpaceDN w:val="0"/>
+        <w:adjustRightInd w:val="0"/>
+        <w:spacing w:after="0"/>
+        <w:rPr>
+          <w:lang w:eastAsia="en-AU"/>
+        </w:rPr>
+      </w:pPr>
+      <w:r>
+        <w:rPr>
+          <w:color w:val="0000FF"/>
+          <w:lang w:eastAsia="en-AU"/>
+        </w:rPr>
+        <w:tab/>
+      </w:r>
+      <w:r>
+        <w:rPr>
+          <w:color w:val="0000FF"/>
+          <w:lang w:eastAsia="en-AU"/>
+        </w:rPr>
+        <w:tab/>
+        <w:t>&lt;/</w:t>
+      </w:r>
+      <w:r>
+        <w:rPr>
+          <w:color w:val="A31515"/>
+          <w:lang w:eastAsia="en-AU"/>
+        </w:rPr>
+        <w:t>response</w:t>
+      </w:r>
+      <w:r>
+        <w:rPr>
+          <w:color w:val="0000FF"/>
+          <w:lang w:eastAsia="en-AU"/>
+        </w:rPr>
+        <w:t>&gt;</w:t>
+      </w:r>
+    </w:p>
+    <w:p>
+      <w:pPr>
+        <w:autoSpaceDE w:val="0"/>
+        <w:autoSpaceDN w:val="0"/>
+        <w:adjustRightInd w:val="0"/>
+        <w:spacing w:after="0"/>
+        <w:rPr>
+          <w:lang w:eastAsia="en-AU"/>
+        </w:rPr>
+      </w:pPr>
+      <w:r>
+        <w:rPr>
+          <w:color w:val="0000FF"/>
+          <w:lang w:eastAsia="en-AU"/>
+        </w:rPr>
+        <w:tab/>
+        <w:t xml:space="preserve">     &lt;/</w:t>
+      </w:r>
+      <w:r>
+        <w:rPr>
+          <w:color w:val="A31515"/>
+          <w:lang w:eastAsia="en-AU"/>
+        </w:rPr>
+        <w:t>question</w:t>
+      </w:r>
+      <w:r>
+        <w:rPr>
+          <w:color w:val="0000FF"/>
+          <w:lang w:eastAsia="en-AU"/>
+        </w:rPr>
+        <w:t>&gt;</w:t>
+      </w:r>
+    </w:p>
+    <w:p>
+      <w:pPr>
+        <w:autoSpaceDE w:val="0"/>
+        <w:autoSpaceDN w:val="0"/>
+        <w:adjustRightInd w:val="0"/>
+        <w:spacing w:after="0"/>
+        <w:rPr>
+          <w:lang w:eastAsia="en-AU"/>
+        </w:rPr>
+      </w:pPr>
+      <w:r>
+        <w:rPr>
+          <w:color w:val="0000FF"/>
+          <w:lang w:eastAsia="en-AU"/>
+        </w:rPr>
+        <w:tab/>
+        <w:t>&lt;/</w:t>
+      </w:r>
+      <w:r>
+        <w:rPr>
+          <w:color w:val="A31515"/>
+          <w:lang w:eastAsia="en-AU"/>
+        </w:rPr>
+        <w:t>questions</w:t>
+      </w:r>
+      <w:r>
+        <w:rPr>
+          <w:color w:val="0000FF"/>
+          <w:lang w:eastAsia="en-AU"/>
+        </w:rPr>
+        <w:t>&gt;</w:t>
+      </w:r>
+    </w:p>
+    <w:p>
+      <w:pPr>
+        <w:autoSpaceDE w:val="0"/>
+        <w:autoSpaceDN w:val="0"/>
+        <w:adjustRightInd w:val="0"/>
+        <w:spacing w:after="0"/>
+        <w:rPr>
+          <w:color w:val="0000FF"/>
+          <w:lang w:eastAsia="en-AU"/>
+        </w:rPr>
+      </w:pPr>
+      <w:r>
+        <w:rPr>
+          <w:color w:val="0000FF"/>
+          <w:lang w:eastAsia="en-AU"/>
+        </w:rPr>
+        <w:t>&lt;/</w:t>
+      </w:r>
+      <w:r>
+        <w:rPr>
+          <w:color w:val="A31515"/>
+          <w:lang w:eastAsia="en-AU"/>
+        </w:rPr>
+        <w:t>questionnaire</w:t>
+      </w:r>
+      <w:r>
+        <w:rPr>
+          <w:color w:val="0000FF"/>
+          <w:lang w:eastAsia="en-AU"/>
+        </w:rPr>
+        <w:t>&gt;</w:t>
+      </w:r>
+    </w:p>
+    <w:p/>
+    <w:p>
+      <w:pPr>
+        <w:pStyle w:val="Heading1"/>
+      </w:pPr>
+      <w:r>
+        <w:t>od:condition tag</w:t>
+      </w:r>
+    </w:p>
+    <w:p>
+      <w:r>
+        <w:t xml:space="preserve">Content controls can surround various things, including table rows and table cells.  </w:t>
+      </w:r>
+    </w:p>
+    <w:p>
+      <w:r>
+        <w:rPr>
+          <w:rStyle w:val="apple-style-span"/>
+          <w:color w:val="000000"/>
+        </w:rPr>
+        <w:t>The content control is included if its condition evaluates to true, and excluded if it is false.  In the case where:</w:t>
+      </w:r>
+    </w:p>
+    <w:p>
+      <w:pPr>
+        <w:pStyle w:val="ListParagraph"/>
+        <w:numPr>
+          <w:ilvl w:val="0"/>
+          <w:numId w:val="7"/>
+        </w:numPr>
+        <w:rPr>
+          <w:rStyle w:val="apple-style-span"/>
+          <w:color w:val="000000"/>
+        </w:rPr>
+      </w:pPr>
+      <w:r>
+        <w:rPr>
+          <w:rStyle w:val="apple-style-span"/>
+          <w:color w:val="000000"/>
+        </w:rPr>
+        <w:t xml:space="preserve">a content control surrounding a table row evaluates to false, the row is deleted. </w:t>
+      </w:r>
+    </w:p>
+    <w:p>
+      <w:pPr>
+        <w:pStyle w:val="ListParagraph"/>
+        <w:numPr>
+          <w:ilvl w:val="0"/>
+          <w:numId w:val="7"/>
+        </w:numPr>
+      </w:pPr>
+      <w:r>
+        <w:rPr>
+          <w:rStyle w:val="apple-style-span"/>
+          <w:color w:val="000000"/>
+        </w:rPr>
+        <w:t>a content control surrounding a table cell evaluates to false, the cell is retained, but its contents are deleted.</w:t>
+      </w:r>
+    </w:p>
+    <w:p>
+      <w:r>
+        <w:t>If you look at invoice.docx, you'll see it contains an sdt with:</w:t>
+      </w:r>
+    </w:p>
+    <w:p>
+      <w:r>
+        <w:t xml:space="preserve">      &lt;</w:t>
+      </w:r>
+      <w:r>
+        <w:rPr>
+          <w:color w:val="A31515"/>
+        </w:rPr>
+        <w:t>w:sdtPr</w:t>
+      </w:r>
+      <w:r>
+        <w:t>&gt;</w:t>
+      </w:r>
+    </w:p>
+    <w:p>
+      <w:r>
+        <w:t xml:space="preserve">        &lt;</w:t>
+      </w:r>
+      <w:r>
+        <w:rPr>
+          <w:color w:val="A31515"/>
+        </w:rPr>
+        <w:t>w:tag</w:t>
+      </w:r>
+      <w:r>
+        <w:t xml:space="preserve"> </w:t>
+      </w:r>
+      <w:r>
+        <w:rPr>
+          <w:color w:val="FF0000"/>
+        </w:rPr>
+        <w:t>w:val</w:t>
+      </w:r>
+      <w:r>
+        <w:t>="od:condition=c5"/&gt;</w:t>
+      </w:r>
+    </w:p>
+    <w:p>
+      <w:r>
+        <w:t xml:space="preserve">      &lt;/</w:t>
+      </w:r>
+      <w:r>
+        <w:rPr>
+          <w:color w:val="A31515"/>
+        </w:rPr>
+        <w:t>w:sdtPr</w:t>
+      </w:r>
+      <w:r>
+        <w:t>&gt;</w:t>
+      </w:r>
+    </w:p>
+    <w:p>
+      <w:pPr>
+        <w:rPr>
+          <w:color w:val="000000"/>
+        </w:rPr>
+      </w:pPr>
+      <w:r>
+        <w:rPr>
+          <w:rStyle w:val="apple-style-span"/>
+          <w:color w:val="000000"/>
+        </w:rPr>
+        <w:t>A condition tag is generally attached to a rich text content control.</w:t>
+      </w:r>
+    </w:p>
+    <w:p>
+      <w:r>
+        <w:t>This refers to the conditions CustomXML part:</w:t>
+      </w:r>
+    </w:p>
+    <w:p>
+      <w:r>
+        <w:t>&lt;</w:t>
+      </w:r>
+      <w:r>
+        <w:rPr>
+          <w:color w:val="A31515"/>
+        </w:rPr>
+        <w:t>od:conditions</w:t>
+      </w:r>
+      <w:r>
+        <w:t xml:space="preserve"> </w:t>
+      </w:r>
+      <w:r>
+        <w:rPr>
+          <w:color w:val="FF0000"/>
+        </w:rPr>
+        <w:t>xmlns:od</w:t>
+      </w:r>
+      <w:r>
+        <w:t>="http://opendope.org/conditions" &gt;</w:t>
+      </w:r>
+    </w:p>
+    <w:p>
+      <w:r>
+        <w:rPr>
+          <w:color w:val="0000FF"/>
+        </w:rPr>
+        <w:t xml:space="preserve">  &lt;</w:t>
+      </w:r>
+      <w:r>
+        <w:t>od:condition</w:t>
+      </w:r>
+      <w:r>
+        <w:rPr>
+          <w:color w:val="0000FF"/>
+        </w:rPr>
+        <w:t xml:space="preserve"> </w:t>
+      </w:r>
+      <w:r>
+        <w:rPr>
+          <w:color w:val="FF0000"/>
+        </w:rPr>
+        <w:t>id</w:t>
+      </w:r>
+      <w:r>
+        <w:rPr>
+          <w:color w:val="0000FF"/>
+        </w:rPr>
+        <w:t>=</w:t>
+      </w:r>
+      <w:r>
+        <w:t>"</w:t>
+      </w:r>
+      <w:r>
+        <w:rPr>
+          <w:color w:val="0000FF"/>
+        </w:rPr>
+        <w:t>c5</w:t>
+      </w:r>
+      <w:r>
+        <w:t>"</w:t>
+      </w:r>
+      <w:r>
+        <w:rPr>
+          <w:color w:val="0000FF"/>
+        </w:rPr>
+        <w:t>&gt;</w:t>
+      </w:r>
+    </w:p>
+    <w:p>
+      <w:r>
+        <w:t xml:space="preserve">    &lt;</w:t>
+      </w:r>
+      <w:r>
+        <w:rPr>
+          <w:color w:val="A31515"/>
+        </w:rPr>
+        <w:t>od:xpathref</w:t>
+      </w:r>
+      <w:r>
+        <w:t xml:space="preserve"> </w:t>
+      </w:r>
+      <w:r>
+        <w:rPr>
+          <w:color w:val="FF0000"/>
+        </w:rPr>
+        <w:t>id</w:t>
+      </w:r>
+      <w:r>
+        <w:t>="x5"/&gt;</w:t>
+      </w:r>
+    </w:p>
+    <w:p>
+      <w:r>
+        <w:rPr>
+          <w:color w:val="0000FF"/>
+        </w:rPr>
+        <w:t xml:space="preserve">  &lt;/</w:t>
+      </w:r>
+      <w:r>
+        <w:t>od:condition</w:t>
+      </w:r>
+      <w:r>
+        <w:rPr>
+          <w:color w:val="0000FF"/>
+        </w:rPr>
+        <w:t>&gt;</w:t>
+      </w:r>
+    </w:p>
+    <w:p>
+      <w:r>
+        <w:rPr>
+          <w:color w:val="0000FF"/>
+        </w:rPr>
+        <w:t xml:space="preserve">  &lt;</w:t>
+      </w:r>
+      <w:r>
+        <w:t>od:condition</w:t>
+      </w:r>
+      <w:r>
+        <w:rPr>
+          <w:color w:val="0000FF"/>
+        </w:rPr>
+        <w:t xml:space="preserve"> </w:t>
+      </w:r>
+      <w:r>
+        <w:rPr>
+          <w:color w:val="FF0000"/>
+        </w:rPr>
+        <w:t>id</w:t>
+      </w:r>
+      <w:r>
+        <w:rPr>
+          <w:color w:val="0000FF"/>
+        </w:rPr>
+        <w:t>=</w:t>
+      </w:r>
+      <w:r>
+        <w:t>"</w:t>
+      </w:r>
+      <w:r>
+        <w:rPr>
+          <w:color w:val="0000FF"/>
+        </w:rPr>
+        <w:t>c6</w:t>
+      </w:r>
+      <w:r>
+        <w:t>"</w:t>
+      </w:r>
+      <w:r>
+        <w:rPr>
+          <w:color w:val="0000FF"/>
+        </w:rPr>
+        <w:t>&gt;</w:t>
+      </w:r>
+    </w:p>
+    <w:p>
+      <w:r>
+        <w:t xml:space="preserve">    &lt;</w:t>
+      </w:r>
+      <w:r>
+        <w:rPr>
+          <w:color w:val="A31515"/>
+        </w:rPr>
+        <w:t>od:xpathref</w:t>
+      </w:r>
+      <w:r>
+        <w:t xml:space="preserve"> </w:t>
+      </w:r>
+      <w:r>
+        <w:rPr>
+          <w:color w:val="FF0000"/>
+        </w:rPr>
+        <w:t>id</w:t>
+      </w:r>
+      <w:r>
+        <w:t>="x6"/&gt;</w:t>
+      </w:r>
+    </w:p>
+    <w:p>
+      <w:r>
+        <w:rPr>
+          <w:color w:val="0000FF"/>
+        </w:rPr>
+        <w:t xml:space="preserve">  &lt;/</w:t>
+      </w:r>
+      <w:r>
+        <w:t>od:condition</w:t>
+      </w:r>
+      <w:r>
+        <w:rPr>
+          <w:color w:val="0000FF"/>
+        </w:rPr>
+        <w:t>&gt;</w:t>
+      </w:r>
+    </w:p>
+    <w:p>
+      <w:pPr>
+        <w:rPr>
+          <w:color w:val="0000FF"/>
+        </w:rPr>
+      </w:pPr>
+      <w:r>
+        <w:rPr>
+          <w:color w:val="0000FF"/>
+        </w:rPr>
+        <w:t>&lt;/</w:t>
+      </w:r>
+      <w:r>
+        <w:t>od:conditions</w:t>
+      </w:r>
+      <w:r>
+        <w:rPr>
+          <w:color w:val="0000FF"/>
+        </w:rPr>
+        <w:t>&gt;</w:t>
+      </w:r>
+    </w:p>
+    <w:p/>
+    <w:p>
+      <w:r>
+        <w:t xml:space="preserve">In this example, the condition simply uses the value of </w:t>
+      </w:r>
+    </w:p>
+    <w:p>
+      <w:r>
+        <w:t xml:space="preserve">    &lt;</w:t>
+      </w:r>
+      <w:r>
+        <w:rPr>
+          <w:color w:val="A31515"/>
+        </w:rPr>
+        <w:t>od:xpath</w:t>
+      </w:r>
+      <w:r>
+        <w:t xml:space="preserve"> </w:t>
+      </w:r>
+      <w:r>
+        <w:rPr>
+          <w:color w:val="FF0000"/>
+        </w:rPr>
+        <w:t>id</w:t>
+      </w:r>
+      <w:r>
+        <w:t>="x5"/&gt;</w:t>
+      </w:r>
+    </w:p>
+    <w:p/>
+    <w:p>
+      <w:r>
+        <w:t>but boolean expressions are also permitted.</w:t>
+      </w:r>
+    </w:p>
+    <w:p>
+      <w:pPr>
+        <w:pStyle w:val="Heading1"/>
+        <w:rPr>
+          <w:rStyle w:val="apple-style-span"/>
+          <w:rFonts w:ascii="Arial" w:hAnsi="Arial" w:cs="Arial"/>
+          <w:color w:val="000000"/>
+          <w:sz w:val="16"/>
+          <w:szCs w:val="16"/>
+        </w:rPr>
+      </w:pPr>
+      <w:r>
+        <w:rPr>
+          <w:rStyle w:val="apple-style-span"/>
+          <w:szCs w:val="16"/>
+        </w:rPr>
         <w:t>Document Setup</w:t>
       </w:r>
     </w:p>
@@ -2085,6 +3138,7 @@
         <w:pStyle w:val="Heading1"/>
       </w:pPr>
       <w:r>
+        <w:lastRenderedPageBreak/>
         <w:t>od:repeat tag</w:t>
       </w:r>
     </w:p>
@@ -2364,27 +3418,426 @@
     </w:p>
     <w:p>
       <w:r>
+        <w:t xml:space="preserve">              &lt;/</w:t>
+      </w:r>
+      <w:r>
+        <w:rPr>
+          <w:color w:val="A31515"/>
+        </w:rPr>
+        <w:t>w:sdtPr</w:t>
+      </w:r>
+      <w:r>
+        <w:t>&gt;</w:t>
+      </w:r>
+    </w:p>
+    <w:p>
+      <w:r>
+        <w:t xml:space="preserve">              &lt;</w:t>
+      </w:r>
+      <w:r>
+        <w:rPr>
+          <w:color w:val="A31515"/>
+        </w:rPr>
+        <w:t>w:sdtContent</w:t>
+      </w:r>
+      <w:r>
+        <w:t>&gt;</w:t>
+      </w:r>
+    </w:p>
+    <w:p>
+      <w:r>
+        <w:t xml:space="preserve">                &lt;</w:t>
+      </w:r>
+      <w:r>
+        <w:rPr>
+          <w:color w:val="A31515"/>
+        </w:rPr>
+        <w:t>w:tc</w:t>
+      </w:r>
+      <w:r>
+        <w:t>&gt;</w:t>
+      </w:r>
+    </w:p>
+    <w:p>
+      <w:r>
+        <w:t xml:space="preserve">                  &lt;</w:t>
+      </w:r>
+      <w:r>
+        <w:rPr>
+          <w:color w:val="A31515"/>
+        </w:rPr>
+        <w:t>w:p</w:t>
+      </w:r>
+      <w:r>
+        <w:t>&gt;</w:t>
+      </w:r>
+    </w:p>
+    <w:p>
+      <w:r>
+        <w:t xml:space="preserve">                    &lt;</w:t>
+      </w:r>
+      <w:r>
+        <w:rPr>
+          <w:color w:val="A31515"/>
+        </w:rPr>
+        <w:t>w:r</w:t>
+      </w:r>
+      <w:r>
+        <w:t>&gt;</w:t>
+      </w:r>
+    </w:p>
+    <w:p>
+      <w:r>
+        <w:t xml:space="preserve">                      &lt;</w:t>
+      </w:r>
+      <w:r>
+        <w:rPr>
+          <w:color w:val="A31515"/>
+        </w:rPr>
+        <w:t>w:t</w:t>
+      </w:r>
+      <w:r>
+        <w:t>&gt;apples&lt;/</w:t>
+      </w:r>
+      <w:r>
+        <w:rPr>
+          <w:color w:val="A31515"/>
+        </w:rPr>
+        <w:t>w:t</w:t>
+      </w:r>
+      <w:r>
+        <w:t>&gt;</w:t>
+      </w:r>
+    </w:p>
+    <w:p>
+      <w:r>
+        <w:t xml:space="preserve">                    &lt;/</w:t>
+      </w:r>
+      <w:r>
+        <w:rPr>
+          <w:color w:val="A31515"/>
+        </w:rPr>
+        <w:t>w:r</w:t>
+      </w:r>
+      <w:r>
+        <w:t>&gt;</w:t>
+      </w:r>
+    </w:p>
+    <w:p>
+      <w:r>
+        <w:t xml:space="preserve">                  &lt;/</w:t>
+      </w:r>
+      <w:r>
+        <w:rPr>
+          <w:color w:val="A31515"/>
+        </w:rPr>
+        <w:t>w:p</w:t>
+      </w:r>
+      <w:r>
+        <w:t>&gt;</w:t>
+      </w:r>
+    </w:p>
+    <w:p>
+      <w:r>
+        <w:t xml:space="preserve">                &lt;/</w:t>
+      </w:r>
+      <w:r>
+        <w:rPr>
+          <w:color w:val="A31515"/>
+        </w:rPr>
+        <w:t>w:tc</w:t>
+      </w:r>
+      <w:r>
+        <w:t>&gt;</w:t>
+      </w:r>
+    </w:p>
+    <w:p>
+      <w:r>
+        <w:t xml:space="preserve">              &lt;/</w:t>
+      </w:r>
+      <w:r>
+        <w:rPr>
+          <w:color w:val="A31515"/>
+        </w:rPr>
+        <w:t>w:sdtContent</w:t>
+      </w:r>
+      <w:r>
+        <w:t>&gt;</w:t>
+      </w:r>
+    </w:p>
+    <w:p>
+      <w:r>
+        <w:t xml:space="preserve">            &lt;/</w:t>
+      </w:r>
+      <w:r>
+        <w:rPr>
+          <w:color w:val="A31515"/>
+        </w:rPr>
+        <w:t>w:sdt</w:t>
+      </w:r>
+      <w:r>
+        <w:t>&gt;</w:t>
+      </w:r>
+    </w:p>
+    <w:p>
+      <w:r>
+        <w:t xml:space="preserve">            &lt;</w:t>
+      </w:r>
+      <w:r>
+        <w:rPr>
+          <w:color w:val="A31515"/>
+        </w:rPr>
+        <w:t>w:sdt</w:t>
+      </w:r>
+      <w:r>
+        <w:t>&gt;</w:t>
+      </w:r>
+    </w:p>
+    <w:p>
+      <w:r>
+        <w:t xml:space="preserve">              &lt;</w:t>
+      </w:r>
+      <w:r>
+        <w:rPr>
+          <w:color w:val="A31515"/>
+        </w:rPr>
+        <w:t>w:sdtPr</w:t>
+      </w:r>
+      <w:r>
+        <w:t>&gt;</w:t>
+      </w:r>
+    </w:p>
+    <w:p>
+      <w:r>
+        <w:t xml:space="preserve">                &lt;</w:t>
+      </w:r>
+      <w:r>
+        <w:rPr>
+          <w:color w:val="A31515"/>
+        </w:rPr>
+        <w:t>w:dataBinding</w:t>
+      </w:r>
+      <w:r>
+        <w:t xml:space="preserve"> </w:t>
+      </w:r>
+      <w:r>
+        <w:rPr>
+          <w:color w:val="FF0000"/>
+        </w:rPr>
+        <w:t>w:storeItemID</w:t>
+      </w:r>
+      <w:r>
+        <w:t xml:space="preserve">="{8B049945-9DFE-4726-9DE9-CF5691E53858}" </w:t>
+      </w:r>
+      <w:r>
+        <w:rPr>
+          <w:color w:val="FF0000"/>
+        </w:rPr>
+        <w:t>w:xpath</w:t>
+      </w:r>
+      <w:r>
+        <w:t>="/invoice[1]/items/item[1]/price"/&gt;</w:t>
+      </w:r>
+    </w:p>
+    <w:p>
+      <w:r>
+        <w:t xml:space="preserve">                &lt;</w:t>
+      </w:r>
+      <w:r>
+        <w:rPr>
+          <w:color w:val="A31515"/>
+        </w:rPr>
+        <w:t>w:alias</w:t>
+      </w:r>
+      <w:r>
+        <w:t xml:space="preserve"> </w:t>
+      </w:r>
+      <w:r>
+        <w:rPr>
+          <w:color w:val="FF0000"/>
+        </w:rPr>
+        <w:t>w:val</w:t>
+      </w:r>
+      <w:r>
+        <w:t>="Price"/&gt;</w:t>
+      </w:r>
+    </w:p>
+    <w:p>
+      <w:r>
+        <w:t xml:space="preserve">                &lt;</w:t>
+      </w:r>
+      <w:r>
+        <w:rPr>
+          <w:color w:val="A31515"/>
+        </w:rPr>
+        <w:t>w:tag</w:t>
+      </w:r>
+      <w:r>
+        <w:t xml:space="preserve"> </w:t>
+      </w:r>
+      <w:r>
+        <w:rPr>
+          <w:color w:val="FF0000"/>
+        </w:rPr>
+        <w:t>w:val</w:t>
+      </w:r>
+      <w:r>
+        <w:t>="price=price</w:t>
+      </w:r>
+      <w:r>
+        <w:rPr>
+          <w:color w:val="FF0000"/>
+        </w:rPr>
+        <w:t>&amp;amp;</w:t>
+      </w:r>
+      <w:r>
+        <w:t>od:xpath=x4"/&gt;</w:t>
+      </w:r>
+    </w:p>
+    <w:p>
+      <w:r>
+        <w:t xml:space="preserve">              &lt;/</w:t>
+      </w:r>
+      <w:r>
+        <w:rPr>
+          <w:color w:val="A31515"/>
+        </w:rPr>
+        <w:t>w:sdtPr</w:t>
+      </w:r>
+      <w:r>
+        <w:t>&gt;</w:t>
+      </w:r>
+    </w:p>
+    <w:p>
+      <w:r>
         <w:lastRenderedPageBreak/>
+        <w:t xml:space="preserve">              &lt;</w:t>
+      </w:r>
+      <w:r>
+        <w:rPr>
+          <w:color w:val="A31515"/>
+        </w:rPr>
+        <w:t>w:sdtContent</w:t>
+      </w:r>
+      <w:r>
+        <w:t>&gt;</w:t>
+      </w:r>
+    </w:p>
+    <w:p>
+      <w:r>
+        <w:t xml:space="preserve">                &lt;</w:t>
+      </w:r>
+      <w:r>
+        <w:rPr>
+          <w:color w:val="A31515"/>
+        </w:rPr>
+        <w:t>w:tc</w:t>
+      </w:r>
+      <w:r>
+        <w:t>&gt;</w:t>
+      </w:r>
+    </w:p>
+    <w:p>
+      <w:r>
+        <w:t xml:space="preserve">                  &lt;</w:t>
+      </w:r>
+      <w:r>
+        <w:rPr>
+          <w:color w:val="A31515"/>
+        </w:rPr>
+        <w:t>w:p</w:t>
+      </w:r>
+      <w:r>
+        <w:t>&gt;</w:t>
+      </w:r>
+    </w:p>
+    <w:p>
+      <w:r>
+        <w:t xml:space="preserve">                    &lt;</w:t>
+      </w:r>
+      <w:r>
+        <w:rPr>
+          <w:color w:val="A31515"/>
+        </w:rPr>
+        <w:t>w:r</w:t>
+      </w:r>
+      <w:r>
+        <w:t>&gt;</w:t>
+      </w:r>
+    </w:p>
+    <w:p>
+      <w:r>
+        <w:t xml:space="preserve">                      &lt;</w:t>
+      </w:r>
+      <w:r>
+        <w:rPr>
+          <w:color w:val="A31515"/>
+        </w:rPr>
+        <w:t>w:t</w:t>
+      </w:r>
+      <w:r>
+        <w:t>&gt;$20&lt;/</w:t>
+      </w:r>
+      <w:r>
+        <w:rPr>
+          <w:color w:val="A31515"/>
+        </w:rPr>
+        <w:t>w:t</w:t>
+      </w:r>
+      <w:r>
+        <w:t>&gt;</w:t>
+      </w:r>
+    </w:p>
+    <w:p>
+      <w:r>
+        <w:t xml:space="preserve">                    &lt;/</w:t>
+      </w:r>
+      <w:r>
+        <w:rPr>
+          <w:color w:val="A31515"/>
+        </w:rPr>
+        <w:t>w:r</w:t>
+      </w:r>
+      <w:r>
+        <w:t>&gt;</w:t>
+      </w:r>
+    </w:p>
+    <w:p>
+      <w:r>
+        <w:t xml:space="preserve">                  &lt;/</w:t>
+      </w:r>
+      <w:r>
+        <w:rPr>
+          <w:color w:val="A31515"/>
+        </w:rPr>
+        <w:t>w:p</w:t>
+      </w:r>
+      <w:r>
+        <w:t>&gt;</w:t>
+      </w:r>
+    </w:p>
+    <w:p>
+      <w:r>
+        <w:t xml:space="preserve">                &lt;/</w:t>
+      </w:r>
+      <w:r>
+        <w:rPr>
+          <w:color w:val="A31515"/>
+        </w:rPr>
+        <w:t>w:tc</w:t>
+      </w:r>
+      <w:r>
+        <w:t>&gt;</w:t>
+      </w:r>
+    </w:p>
+    <w:p>
+      <w:r>
         <w:t xml:space="preserve">              &lt;/</w:t>
       </w:r>
       <w:r>
         <w:rPr>
           <w:color w:val="A31515"/>
         </w:rPr>
-        <w:t>w:sdtPr</w:t>
-      </w:r>
-      <w:r>
-        <w:t>&gt;</w:t>
-      </w:r>
-    </w:p>
-    <w:p>
-      <w:r>
-        <w:t xml:space="preserve">              &lt;</w:t>
-      </w:r>
-      <w:r>
-        <w:rPr>
-          <w:color w:val="A31515"/>
-        </w:rPr>
         <w:t>w:sdtContent</w:t>
       </w:r>
       <w:r>
@@ -2393,128 +3846,52 @@
     </w:p>
     <w:p>
       <w:r>
-        <w:t xml:space="preserve">                &lt;</w:t>
-      </w:r>
-      <w:r>
-        <w:rPr>
-          <w:color w:val="A31515"/>
-        </w:rPr>
-        <w:t>w:tc</w:t>
-      </w:r>
-      <w:r>
-        <w:t>&gt;</w:t>
-      </w:r>
-    </w:p>
-    <w:p>
-      <w:r>
-        <w:t xml:space="preserve">                  &lt;</w:t>
-      </w:r>
-      <w:r>
-        <w:rPr>
-          <w:color w:val="A31515"/>
-        </w:rPr>
-        <w:t>w:p</w:t>
-      </w:r>
-      <w:r>
-        <w:t>&gt;</w:t>
-      </w:r>
-    </w:p>
-    <w:p>
-      <w:r>
-        <w:t xml:space="preserve">                    &lt;</w:t>
-      </w:r>
-      <w:r>
-        <w:rPr>
-          <w:color w:val="A31515"/>
-        </w:rPr>
-        <w:t>w:r</w:t>
-      </w:r>
-      <w:r>
-        <w:t>&gt;</w:t>
-      </w:r>
-    </w:p>
-    <w:p>
-      <w:r>
-        <w:t xml:space="preserve">                      &lt;</w:t>
-      </w:r>
-      <w:r>
-        <w:rPr>
-          <w:color w:val="A31515"/>
-        </w:rPr>
-        <w:t>w:t</w:t>
-      </w:r>
-      <w:r>
-        <w:t>&gt;apples&lt;/</w:t>
-      </w:r>
-      <w:r>
-        <w:rPr>
-          <w:color w:val="A31515"/>
-        </w:rPr>
-        <w:t>w:t</w:t>
-      </w:r>
-      <w:r>
-        <w:t>&gt;</w:t>
-      </w:r>
-    </w:p>
-    <w:p>
-      <w:r>
-        <w:t xml:space="preserve">                    &lt;/</w:t>
-      </w:r>
-      <w:r>
-        <w:rPr>
-          <w:color w:val="A31515"/>
-        </w:rPr>
-        <w:t>w:r</w:t>
-      </w:r>
-      <w:r>
-        <w:t>&gt;</w:t>
-      </w:r>
-    </w:p>
-    <w:p>
-      <w:r>
-        <w:t xml:space="preserve">                  &lt;/</w:t>
-      </w:r>
-      <w:r>
-        <w:rPr>
-          <w:color w:val="A31515"/>
-        </w:rPr>
-        <w:t>w:p</w:t>
-      </w:r>
-      <w:r>
-        <w:t>&gt;</w:t>
-      </w:r>
-    </w:p>
-    <w:p>
-      <w:r>
-        <w:t xml:space="preserve">                &lt;/</w:t>
-      </w:r>
-      <w:r>
-        <w:rPr>
-          <w:color w:val="A31515"/>
-        </w:rPr>
-        <w:t>w:tc</w:t>
-      </w:r>
-      <w:r>
-        <w:t>&gt;</w:t>
-      </w:r>
-    </w:p>
-    <w:p>
-      <w:r>
-        <w:t xml:space="preserve">              &lt;/</w:t>
-      </w:r>
-      <w:r>
-        <w:rPr>
-          <w:color w:val="A31515"/>
-        </w:rPr>
+        <w:t xml:space="preserve">            &lt;/</w:t>
+      </w:r>
+      <w:r>
+        <w:rPr>
+          <w:color w:val="A31515"/>
+        </w:rPr>
+        <w:t>w:sdt</w:t>
+      </w:r>
+      <w:r>
+        <w:t>&gt;</w:t>
+      </w:r>
+    </w:p>
+    <w:p>
+      <w:r>
+        <w:t xml:space="preserve">          &lt;/</w:t>
+      </w:r>
+      <w:r>
+        <w:rPr>
+          <w:color w:val="A31515"/>
+        </w:rPr>
+        <w:t>w:tr</w:t>
+      </w:r>
+      <w:r>
+        <w:t>&gt;</w:t>
+      </w:r>
+    </w:p>
+    <w:p>
+      <w:r>
+        <w:rPr>
+          <w:color w:val="0000FF"/>
+        </w:rPr>
+        <w:t xml:space="preserve">        &lt;/</w:t>
+      </w:r>
+      <w:r>
         <w:t>w:sdtContent</w:t>
       </w:r>
       <w:r>
-        <w:t>&gt;</w:t>
-      </w:r>
-    </w:p>
-    <w:p>
-      <w:r>
-        <w:t xml:space="preserve">            &lt;/</w:t>
+        <w:rPr>
+          <w:color w:val="0000FF"/>
+        </w:rPr>
+        <w:t>&gt;</w:t>
+      </w:r>
+    </w:p>
+    <w:p>
+      <w:r>
+        <w:t xml:space="preserve">      &lt;/</w:t>
       </w:r>
       <w:r>
         <w:rPr>
@@ -2526,43 +3903,46 @@
         <w:t>&gt;</w:t>
       </w:r>
     </w:p>
-    <w:p>
-      <w:r>
-        <w:t xml:space="preserve">            &lt;</w:t>
-      </w:r>
-      <w:r>
-        <w:rPr>
-          <w:color w:val="A31515"/>
-        </w:rPr>
-        <w:t>w:sdt</w:t>
-      </w:r>
-      <w:r>
-        <w:t>&gt;</w:t>
-      </w:r>
-    </w:p>
-    <w:p>
-      <w:r>
-        <w:t xml:space="preserve">              &lt;</w:t>
-      </w:r>
-      <w:r>
-        <w:rPr>
-          <w:color w:val="A31515"/>
-        </w:rPr>
-        <w:t>w:sdtPr</w:t>
-      </w:r>
-      <w:r>
-        <w:t>&gt;</w:t>
-      </w:r>
-    </w:p>
-    <w:p>
-      <w:r>
-        <w:t xml:space="preserve">                &lt;</w:t>
-      </w:r>
-      <w:r>
-        <w:rPr>
-          <w:color w:val="A31515"/>
-        </w:rPr>
-        <w:t>w:dataBinding</w:t>
+    <w:p/>
+    <w:p>
+      <w:pPr>
+        <w:rPr>
+          <w:rStyle w:val="apple-style-span"/>
+          <w:color w:val="000000"/>
+        </w:rPr>
+      </w:pPr>
+      <w:r>
+        <w:rPr>
+          <w:rStyle w:val="apple-style-span"/>
+          <w:color w:val="000000"/>
+        </w:rPr>
+        <w:t>A repeat tag is generally attached to a rich text content control.</w:t>
+      </w:r>
+    </w:p>
+    <w:p>
+      <w:pPr>
+        <w:rPr>
+          <w:rStyle w:val="apple-style-span"/>
+          <w:color w:val="000000"/>
+        </w:rPr>
+      </w:pPr>
+      <w:r>
+        <w:rPr>
+          <w:rStyle w:val="apple-style-span"/>
+          <w:color w:val="000000"/>
+        </w:rPr>
+        <w:t>od:repeat refers to XPath x2, which is:</w:t>
+      </w:r>
+    </w:p>
+    <w:p>
+      <w:r>
+        <w:t xml:space="preserve">  &lt;</w:t>
+      </w:r>
+      <w:r>
+        <w:rPr>
+          <w:color w:val="A31515"/>
+        </w:rPr>
+        <w:t>od:xpath</w:t>
       </w:r>
       <w:r>
         <w:t xml:space="preserve"> </w:t>
@@ -2571,281 +3951,82 @@
         <w:rPr>
           <w:color w:val="FF0000"/>
         </w:rPr>
-        <w:t>w:storeItemID</w:t>
-      </w:r>
-      <w:r>
-        <w:t xml:space="preserve">="{8B049945-9DFE-4726-9DE9-CF5691E53858}" </w:t>
+        <w:t>id</w:t>
+      </w:r>
+      <w:r>
+        <w:t>="x2"&gt;</w:t>
+      </w:r>
+    </w:p>
+    <w:p>
+      <w:r>
+        <w:t xml:space="preserve">    &lt;</w:t>
+      </w:r>
+      <w:r>
+        <w:rPr>
+          <w:color w:val="A31515"/>
+        </w:rPr>
+        <w:t>od:dataBinding</w:t>
+      </w:r>
+      <w:r>
+        <w:t xml:space="preserve"> </w:t>
       </w:r>
       <w:r>
         <w:rPr>
           <w:color w:val="FF0000"/>
         </w:rPr>
-        <w:t>w:xpath</w:t>
-      </w:r>
-      <w:r>
-        <w:t>="/invoice[1]/items/item[1]/price"/&gt;</w:t>
-      </w:r>
-    </w:p>
-    <w:p>
-      <w:r>
-        <w:t xml:space="preserve">                &lt;</w:t>
-      </w:r>
-      <w:r>
-        <w:rPr>
-          <w:color w:val="A31515"/>
-        </w:rPr>
-        <w:t>w:alias</w:t>
-      </w:r>
-      <w:r>
-        <w:t xml:space="preserve"> </w:t>
+        <w:t>storeItemID</w:t>
+      </w:r>
+      <w:r>
+        <w:t xml:space="preserve">="{8b049945-9dfe-4726-9de9-cf5691e53858}" </w:t>
       </w:r>
       <w:r>
         <w:rPr>
           <w:color w:val="FF0000"/>
-        </w:rPr>
-        <w:t>w:val</w:t>
-      </w:r>
-      <w:r>
-        <w:t>="Price"/&gt;</w:t>
-      </w:r>
-    </w:p>
-    <w:p>
-      <w:r>
-        <w:t xml:space="preserve">                &lt;</w:t>
-      </w:r>
-      <w:r>
-        <w:rPr>
-          <w:color w:val="A31515"/>
-        </w:rPr>
-        <w:t>w:tag</w:t>
-      </w:r>
-      <w:r>
-        <w:t xml:space="preserve"> </w:t>
-      </w:r>
-      <w:r>
-        <w:rPr>
-          <w:color w:val="FF0000"/>
-        </w:rPr>
-        <w:t>w:val</w:t>
-      </w:r>
-      <w:r>
-        <w:t>="price=price</w:t>
-      </w:r>
-      <w:r>
-        <w:rPr>
-          <w:color w:val="FF0000"/>
-        </w:rPr>
-        <w:t>&amp;amp;</w:t>
-      </w:r>
-      <w:r>
-        <w:t>od:xpath=x4"/&gt;</w:t>
-      </w:r>
-    </w:p>
-    <w:p>
-      <w:r>
-        <w:t xml:space="preserve">              &lt;/</w:t>
-      </w:r>
-      <w:r>
-        <w:rPr>
-          <w:color w:val="A31515"/>
-        </w:rPr>
-        <w:t>w:sdtPr</w:t>
-      </w:r>
-      <w:r>
-        <w:t>&gt;</w:t>
-      </w:r>
-    </w:p>
-    <w:p>
-      <w:r>
-        <w:t xml:space="preserve">              &lt;</w:t>
-      </w:r>
-      <w:r>
-        <w:rPr>
-          <w:color w:val="A31515"/>
-        </w:rPr>
-        <w:t>w:sdtContent</w:t>
-      </w:r>
-      <w:r>
-        <w:t>&gt;</w:t>
-      </w:r>
-    </w:p>
-    <w:p>
-      <w:r>
-        <w:t xml:space="preserve">                &lt;</w:t>
-      </w:r>
-      <w:r>
-        <w:rPr>
-          <w:color w:val="A31515"/>
-        </w:rPr>
-        <w:t>w:tc</w:t>
-      </w:r>
-      <w:r>
-        <w:t>&gt;</w:t>
-      </w:r>
-    </w:p>
-    <w:p>
-      <w:r>
-        <w:t xml:space="preserve">                  &lt;</w:t>
-      </w:r>
-      <w:r>
-        <w:rPr>
-          <w:color w:val="A31515"/>
-        </w:rPr>
-        <w:t>w:p</w:t>
-      </w:r>
-      <w:r>
-        <w:t>&gt;</w:t>
-      </w:r>
-    </w:p>
-    <w:p>
-      <w:r>
-        <w:t xml:space="preserve">                    &lt;</w:t>
-      </w:r>
-      <w:r>
-        <w:rPr>
-          <w:color w:val="A31515"/>
-        </w:rPr>
-        <w:t>w:r</w:t>
-      </w:r>
-      <w:r>
-        <w:t>&gt;</w:t>
-      </w:r>
-    </w:p>
-    <w:p>
-      <w:r>
-        <w:t xml:space="preserve">                      &lt;</w:t>
-      </w:r>
-      <w:r>
-        <w:rPr>
-          <w:color w:val="A31515"/>
-        </w:rPr>
-        <w:t>w:t</w:t>
-      </w:r>
-      <w:r>
-        <w:t>&gt;$20&lt;/</w:t>
-      </w:r>
-      <w:r>
-        <w:rPr>
-          <w:color w:val="A31515"/>
-        </w:rPr>
-        <w:t>w:t</w:t>
-      </w:r>
-      <w:r>
-        <w:t>&gt;</w:t>
-      </w:r>
-    </w:p>
-    <w:p>
-      <w:r>
-        <w:t xml:space="preserve">                    &lt;/</w:t>
-      </w:r>
-      <w:r>
-        <w:rPr>
-          <w:color w:val="A31515"/>
-        </w:rPr>
-        <w:t>w:r</w:t>
-      </w:r>
-      <w:r>
-        <w:t>&gt;</w:t>
-      </w:r>
-    </w:p>
-    <w:p>
-      <w:r>
-        <w:t xml:space="preserve">                  &lt;/</w:t>
-      </w:r>
-      <w:r>
-        <w:rPr>
-          <w:color w:val="A31515"/>
-        </w:rPr>
-        <w:t>w:p</w:t>
-      </w:r>
-      <w:r>
-        <w:t>&gt;</w:t>
-      </w:r>
-    </w:p>
-    <w:p>
-      <w:r>
-        <w:t xml:space="preserve">                &lt;/</w:t>
-      </w:r>
-      <w:r>
-        <w:rPr>
-          <w:color w:val="A31515"/>
-        </w:rPr>
-        <w:t>w:tc</w:t>
-      </w:r>
-      <w:r>
-        <w:t>&gt;</w:t>
-      </w:r>
-    </w:p>
-    <w:p>
-      <w:r>
-        <w:t xml:space="preserve">              &lt;/</w:t>
-      </w:r>
-      <w:r>
-        <w:rPr>
-          <w:color w:val="A31515"/>
-        </w:rPr>
-        <w:t>w:sdtContent</w:t>
-      </w:r>
-      <w:r>
-        <w:t>&gt;</w:t>
-      </w:r>
-    </w:p>
-    <w:p>
-      <w:r>
-        <w:t xml:space="preserve">            &lt;/</w:t>
-      </w:r>
-      <w:r>
-        <w:rPr>
-          <w:color w:val="A31515"/>
-        </w:rPr>
-        <w:t>w:sdt</w:t>
-      </w:r>
-      <w:r>
-        <w:t>&gt;</w:t>
-      </w:r>
-    </w:p>
-    <w:p>
-      <w:r>
-        <w:t xml:space="preserve">          &lt;/</w:t>
-      </w:r>
-      <w:r>
-        <w:rPr>
-          <w:color w:val="A31515"/>
-        </w:rPr>
-        <w:t>w:tr</w:t>
-      </w:r>
-      <w:r>
-        <w:t>&gt;</w:t>
-      </w:r>
-    </w:p>
-    <w:p>
-      <w:r>
-        <w:rPr>
-          <w:color w:val="0000FF"/>
-        </w:rPr>
-        <w:t xml:space="preserve">        &lt;/</w:t>
-      </w:r>
-      <w:r>
-        <w:t>w:sdtContent</w:t>
-      </w:r>
-      <w:r>
-        <w:rPr>
-          <w:color w:val="0000FF"/>
-        </w:rPr>
-        <w:t>&gt;</w:t>
-      </w:r>
-    </w:p>
-    <w:p>
-      <w:r>
-        <w:t xml:space="preserve">      &lt;/</w:t>
-      </w:r>
-      <w:r>
-        <w:rPr>
-          <w:color w:val="A31515"/>
-        </w:rPr>
-        <w:t>w:sdt</w:t>
-      </w:r>
-      <w:r>
+          <w:sz w:val="20"/>
+          <w:szCs w:val="20"/>
+        </w:rPr>
+        <w:t>xpath</w:t>
+      </w:r>
+      <w:r>
+        <w:rPr>
+          <w:sz w:val="20"/>
+          <w:szCs w:val="20"/>
+        </w:rPr>
+        <w:t>="/invoice[1]/items/</w:t>
+      </w:r>
+      <w:r>
+        <w:rPr>
+          <w:b/>
+          <w:sz w:val="20"/>
+          <w:szCs w:val="20"/>
+        </w:rPr>
+        <w:t>item</w:t>
+      </w:r>
+      <w:r>
+        <w:rPr>
+          <w:sz w:val="20"/>
+          <w:szCs w:val="20"/>
+        </w:rPr>
+        <w:t>"</w:t>
+      </w:r>
+      <w:r>
+        <w:t>/&gt;</w:t>
+      </w:r>
+    </w:p>
+    <w:p>
+      <w:r>
+        <w:rPr>
+          <w:color w:val="0000FF"/>
+        </w:rPr>
+        <w:t xml:space="preserve">  &lt;/</w:t>
+      </w:r>
+      <w:r>
+        <w:t>od:xpath</w:t>
+      </w:r>
+      <w:r>
+        <w:rPr>
+          <w:color w:val="0000FF"/>
+        </w:rPr>
         <w:t>&gt;</w:t>
       </w:r>
     </w:p>
@@ -2862,96 +4043,7 @@
           <w:rStyle w:val="apple-style-span"/>
           <w:color w:val="000000"/>
         </w:rPr>
-        <w:t>od:repeat refers to XPath x2, which is:</w:t>
-      </w:r>
-    </w:p>
-    <w:p>
-      <w:r>
-        <w:t xml:space="preserve">  &lt;</w:t>
-      </w:r>
-      <w:r>
-        <w:rPr>
-          <w:color w:val="A31515"/>
-        </w:rPr>
-        <w:t>od:xpath</w:t>
-      </w:r>
-      <w:r>
-        <w:t xml:space="preserve"> </w:t>
-      </w:r>
-      <w:r>
-        <w:rPr>
-          <w:color w:val="FF0000"/>
-        </w:rPr>
-        <w:t>id</w:t>
-      </w:r>
-      <w:r>
-        <w:t>="x2"&gt;</w:t>
-      </w:r>
-    </w:p>
-    <w:p>
-      <w:r>
-        <w:lastRenderedPageBreak/>
-        <w:t xml:space="preserve">    &lt;</w:t>
-      </w:r>
-      <w:r>
-        <w:rPr>
-          <w:color w:val="A31515"/>
-        </w:rPr>
-        <w:t>od:dataBinding</w:t>
-      </w:r>
-      <w:r>
-        <w:t xml:space="preserve"> </w:t>
-      </w:r>
-      <w:r>
-        <w:rPr>
-          <w:color w:val="FF0000"/>
-        </w:rPr>
-        <w:t>storeItemID</w:t>
-      </w:r>
-      <w:r>
-        <w:t xml:space="preserve">="{8b049945-9dfe-4726-9de9-cf5691e53858}" </w:t>
-      </w:r>
-      <w:r>
-        <w:rPr>
-          <w:color w:val="FF0000"/>
-        </w:rPr>
-        <w:t>xpath</w:t>
-      </w:r>
-      <w:r>
-        <w:t>="/invoice[1]/items"/&gt;</w:t>
-      </w:r>
-    </w:p>
-    <w:p>
-      <w:r>
-        <w:rPr>
-          <w:color w:val="0000FF"/>
-        </w:rPr>
-        <w:t xml:space="preserve">  &lt;/</w:t>
-      </w:r>
-      <w:r>
-        <w:t>od:xpath</w:t>
-      </w:r>
-      <w:r>
-        <w:rPr>
-          <w:color w:val="0000FF"/>
-        </w:rPr>
-        <w:t>&gt;</w:t>
-      </w:r>
-    </w:p>
-    <w:p/>
-    <w:p>
-      <w:pPr>
-        <w:rPr>
-          <w:rStyle w:val="apple-style-span"/>
-          <w:color w:val="000000"/>
-        </w:rPr>
-      </w:pPr>
-      <w:r>
-        <w:rPr>
-          <w:rStyle w:val="apple-style-span"/>
-          <w:color w:val="000000"/>
-        </w:rPr>
-        <w:t xml:space="preserve">So the table row will be duplicated, once for each </w:t>
+        <w:t xml:space="preserve">For non-interactive processing, the table row will be duplicated, once for each </w:t>
       </w:r>
       <w:r>
         <w:rPr>
@@ -2962,6 +4054,71 @@
         </w:rPr>
         <w:t>/invoice[1]/items/item</w:t>
       </w:r>
+      <w:r>
+        <w:rPr>
+          <w:rStyle w:val="apple-style-span"/>
+          <w:color w:val="000000"/>
+        </w:rPr>
+        <w:t>.</w:t>
+      </w:r>
+    </w:p>
+    <w:p>
+      <w:pPr>
+        <w:rPr>
+          <w:rStyle w:val="apple-style-span"/>
+          <w:color w:val="000000"/>
+        </w:rPr>
+      </w:pPr>
+      <w:r>
+        <w:rPr>
+          <w:rStyle w:val="apple-style-span"/>
+          <w:color w:val="000000"/>
+        </w:rPr>
+        <w:t xml:space="preserve">For interactive processing, the number of </w:t>
+      </w:r>
+      <w:r>
+        <w:rPr>
+          <w:rFonts w:ascii="Consolas" w:hAnsi="Consolas" w:cs="Consolas"/>
+          <w:color w:val="0000FF"/>
+          <w:sz w:val="15"/>
+          <w:szCs w:val="15"/>
+        </w:rPr>
+        <w:t>/invoice[1]/items/item</w:t>
+      </w:r>
+      <w:r>
+        <w:rPr>
+          <w:rStyle w:val="apple-style-span"/>
+          <w:color w:val="000000"/>
+        </w:rPr>
+        <w:t xml:space="preserve"> elements is determined interactively by the user. Processing then proceeds as per non-interactive processing.  A document should only have one od:xpath with a given </w:t>
+      </w:r>
+      <w:r>
+        <w:rPr>
+          <w:color w:val="A31515"/>
+        </w:rPr>
+        <w:t>od:dataBinding</w:t>
+      </w:r>
+      <w:r>
+        <w:rPr>
+          <w:color w:val="FF0000"/>
+        </w:rPr>
+        <w:t>/@</w:t>
+      </w:r>
+      <w:r>
+        <w:rPr>
+          <w:color w:val="FF0000"/>
+          <w:sz w:val="20"/>
+          <w:szCs w:val="20"/>
+        </w:rPr>
+        <w:t>xpath</w:t>
+      </w:r>
+      <w:r>
+        <w:rPr>
+          <w:rStyle w:val="apple-style-span"/>
+          <w:color w:val="000000"/>
+        </w:rPr>
+        <w:t xml:space="preserve"> for repeat purposes.</w:t>
+      </w:r>
     </w:p>
     <w:p>
       <w:pPr>
@@ -2980,6 +4137,36 @@
     </w:p>
     <w:p>
       <w:pPr>
+        <w:rPr>
+          <w:rStyle w:val="apple-style-span"/>
+          <w:color w:val="000000"/>
+        </w:rPr>
+      </w:pPr>
+      <w:r>
+        <w:rPr>
+          <w:rStyle w:val="apple-style-span"/>
+          <w:color w:val="000000"/>
+        </w:rPr>
+        <w:t>If two content controls have the same repeat tag, each should affect the document as if the other isn't there.</w:t>
+      </w:r>
+    </w:p>
+    <w:p>
+      <w:pPr>
+        <w:rPr>
+          <w:rStyle w:val="apple-style-span"/>
+          <w:color w:val="000000"/>
+        </w:rPr>
+      </w:pPr>
+      <w:r>
+        <w:rPr>
+          <w:rStyle w:val="apple-style-span"/>
+          <w:color w:val="000000"/>
+        </w:rPr>
+        <w:t>Various things can be repeated, including table rows and cells.</w:t>
+      </w:r>
+    </w:p>
+    <w:p>
+      <w:pPr>
         <w:pStyle w:val="Heading1"/>
       </w:pPr>
       <w:r>
@@ -2998,7 +4185,7 @@
           <w:rStyle w:val="apple-style-span"/>
           <w:color w:val="000000"/>
         </w:rPr>
-        <w:t>This v2 of this convention is implemented in docx4j v2.x.0.</w:t>
+        <w:t>This v2.1 of this convention will be implemented in docx4j v2.x.0.</w:t>
       </w:r>
     </w:p>
     <w:p>
@@ -3060,6 +4247,7 @@
           <w:rStyle w:val="apple-style-span"/>
           <w:color w:val="000000"/>
         </w:rPr>
+        <w:lastRenderedPageBreak/>
         <w:t xml:space="preserve">the conditions part, </w:t>
       </w:r>
     </w:p>
@@ -3153,7 +4341,7 @@
           <w:rStyle w:val="apple-style-span"/>
           <w:color w:val="000000"/>
         </w:rPr>
-        <w:t>document version v2.01</w:t>
+        <w:t>document version v2.1</w:t>
       </w:r>
       <w:r>
         <w:rPr>
@@ -3161,7 +4349,7 @@
           <w:color w:val="000000"/>
         </w:rPr>
         <w:br/>
-        <w:t>14 October 2010</w:t>
+        <w:t>2 November 2010</w:t>
       </w:r>
     </w:p>
     <w:p>
@@ -3210,12 +4398,27 @@
       </w:r>
     </w:p>
     <w:p>
+      <w:pPr>
+        <w:rPr>
+          <w:rStyle w:val="apple-style-span"/>
+          <w:color w:val="000000"/>
+        </w:rPr>
+      </w:pPr>
       <w:r>
         <w:rPr>
           <w:rStyle w:val="apple-style-span"/>
           <w:color w:val="000000"/>
         </w:rPr>
         <w:t>3. supports interactive processing (ie user gets asked questions); v1 only supported non-interactive processing</w:t>
+      </w:r>
+    </w:p>
+    <w:p>
+      <w:r>
+        <w:rPr>
+          <w:rStyle w:val="apple-style-span"/>
+          <w:color w:val="000000"/>
+        </w:rPr>
+        <w:t>version 2.1 stipulates that a repeat xpath points to the element to be repeated, not to its parent container</w:t>
       </w:r>
     </w:p>
     <w:sectPr>
@@ -3344,6 +4547,119 @@
     </w:lvl>
   </w:abstractNum>
   <w:abstractNum w:abstractNumId="1">
+    <w:nsid w:val="298B76D3"/>
+    <w:multiLevelType w:val="hybridMultilevel"/>
+    <w:tmpl w:val="7B68CAFC"/>
+    <w:lvl w:ilvl="0" w:tplc="0C090001">
+      <w:start w:val="1"/>
+      <w:numFmt w:val="bullet"/>
+      <w:lvlText w:val=""/>
+      <w:lvlJc w:val="left"/>
+      <w:pPr>
+        <w:ind w:left="720" w:hanging="360"/>
+      </w:pPr>
+      <w:rPr>
+        <w:rFonts w:ascii="Symbol" w:hAnsi="Symbol" w:hint="default"/>
+      </w:rPr>
+    </w:lvl>
+    <w:lvl w:ilvl="1" w:tplc="0C090003" w:tentative="1">
+      <w:start w:val="1"/>
+      <w:numFmt w:val="bullet"/>
+      <w:lvlText w:val="o"/>
+      <w:lvlJc w:val="left"/>
+      <w:pPr>
+        <w:ind w:left="1440" w:hanging="360"/>
+      </w:pPr>
+      <w:rPr>
+        <w:rFonts w:ascii="Courier New" w:hAnsi="Courier New" w:cs="Courier New" w:hint="default"/>
+      </w:rPr>
+    </w:lvl>
+    <w:lvl w:ilvl="2" w:tplc="0C090005" w:tentative="1">
+      <w:start w:val="1"/>
+      <w:numFmt w:val="bullet"/>
+      <w:lvlText w:val=""/>
+      <w:lvlJc w:val="left"/>
+      <w:pPr>
+        <w:ind w:left="2160" w:hanging="360"/>
+      </w:pPr>
+      <w:rPr>
+        <w:rFonts w:ascii="Wingdings" w:hAnsi="Wingdings" w:hint="default"/>
+      </w:rPr>
+    </w:lvl>
+    <w:lvl w:ilvl="3" w:tplc="0C090001" w:tentative="1">
+      <w:start w:val="1"/>
+      <w:numFmt w:val="bullet"/>
+      <w:lvlText w:val=""/>
+      <w:lvlJc w:val="left"/>
+      <w:pPr>
+        <w:ind w:left="2880" w:hanging="360"/>
+      </w:pPr>
+      <w:rPr>
+        <w:rFonts w:ascii="Symbol" w:hAnsi="Symbol" w:hint="default"/>
+      </w:rPr>
+    </w:lvl>
+    <w:lvl w:ilvl="4" w:tplc="0C090003" w:tentative="1">
+      <w:start w:val="1"/>
+      <w:numFmt w:val="bullet"/>
+      <w:lvlText w:val="o"/>
+      <w:lvlJc w:val="left"/>
+      <w:pPr>
+        <w:ind w:left="3600" w:hanging="360"/>
+      </w:pPr>
+      <w:rPr>
+        <w:rFonts w:ascii="Courier New" w:hAnsi="Courier New" w:cs="Courier New" w:hint="default"/>
+      </w:rPr>
+    </w:lvl>
+    <w:lvl w:ilvl="5" w:tplc="0C090005" w:tentative="1">
+      <w:start w:val="1"/>
+      <w:numFmt w:val="bullet"/>
+      <w:lvlText w:val=""/>
+      <w:lvlJc w:val="left"/>
+      <w:pPr>
+        <w:ind w:left="4320" w:hanging="360"/>
+      </w:pPr>
+      <w:rPr>
+        <w:rFonts w:ascii="Wingdings" w:hAnsi="Wingdings" w:hint="default"/>
+      </w:rPr>
+    </w:lvl>
+    <w:lvl w:ilvl="6" w:tplc="0C090001" w:tentative="1">
+      <w:start w:val="1"/>
+      <w:numFmt w:val="bullet"/>
+      <w:lvlText w:val=""/>
+      <w:lvlJc w:val="left"/>
+      <w:pPr>
+        <w:ind w:left="5040" w:hanging="360"/>
+      </w:pPr>
+      <w:rPr>
+        <w:rFonts w:ascii="Symbol" w:hAnsi="Symbol" w:hint="default"/>
+      </w:rPr>
+    </w:lvl>
+    <w:lvl w:ilvl="7" w:tplc="0C090003" w:tentative="1">
+      <w:start w:val="1"/>
+      <w:numFmt w:val="bullet"/>
+      <w:lvlText w:val="o"/>
+      <w:lvlJc w:val="left"/>
+      <w:pPr>
+        <w:ind w:left="5760" w:hanging="360"/>
+      </w:pPr>
+      <w:rPr>
+        <w:rFonts w:ascii="Courier New" w:hAnsi="Courier New" w:cs="Courier New" w:hint="default"/>
+      </w:rPr>
+    </w:lvl>
+    <w:lvl w:ilvl="8" w:tplc="0C090005" w:tentative="1">
+      <w:start w:val="1"/>
+      <w:numFmt w:val="bullet"/>
+      <w:lvlText w:val=""/>
+      <w:lvlJc w:val="left"/>
+      <w:pPr>
+        <w:ind w:left="6480" w:hanging="360"/>
+      </w:pPr>
+      <w:rPr>
+        <w:rFonts w:ascii="Wingdings" w:hAnsi="Wingdings" w:hint="default"/>
+      </w:rPr>
+    </w:lvl>
+  </w:abstractNum>
+  <w:abstractNum w:abstractNumId="2">
     <w:nsid w:val="382B177E"/>
     <w:multiLevelType w:val="hybridMultilevel"/>
     <w:tmpl w:val="CA64DC52"/>
@@ -3456,7 +4772,7 @@
       </w:rPr>
     </w:lvl>
   </w:abstractNum>
-  <w:abstractNum w:abstractNumId="2">
+  <w:abstractNum w:abstractNumId="3">
     <w:nsid w:val="3EC24EFC"/>
     <w:multiLevelType w:val="hybridMultilevel"/>
     <w:tmpl w:val="AA483F1E"/>
@@ -3569,7 +4885,7 @@
       </w:rPr>
     </w:lvl>
   </w:abstractNum>
-  <w:abstractNum w:abstractNumId="3">
+  <w:abstractNum w:abstractNumId="4">
     <w:nsid w:val="56EA28C3"/>
     <w:multiLevelType w:val="hybridMultilevel"/>
     <w:tmpl w:val="EA4622DC"/>
@@ -3682,7 +4998,7 @@
       </w:rPr>
     </w:lvl>
   </w:abstractNum>
-  <w:abstractNum w:abstractNumId="4">
+  <w:abstractNum w:abstractNumId="5">
     <w:nsid w:val="62940438"/>
     <w:multiLevelType w:val="hybridMultilevel"/>
     <w:tmpl w:val="E7FA29DE"/>
@@ -3794,7 +5110,7 @@
       </w:rPr>
     </w:lvl>
   </w:abstractNum>
-  <w:abstractNum w:abstractNumId="5">
+  <w:abstractNum w:abstractNumId="6">
     <w:nsid w:val="7D5F7259"/>
     <w:multiLevelType w:val="hybridMultilevel"/>
     <w:tmpl w:val="0E3C89F6"/>
@@ -3908,22 +5224,25 @@
     </w:lvl>
   </w:abstractNum>
   <w:num w:numId="1">
-    <w:abstractNumId w:val="1"/>
+    <w:abstractNumId w:val="2"/>
   </w:num>
   <w:num w:numId="2">
-    <w:abstractNumId w:val="4"/>
+    <w:abstractNumId w:val="5"/>
   </w:num>
   <w:num w:numId="3">
-    <w:abstractNumId w:val="5"/>
+    <w:abstractNumId w:val="6"/>
   </w:num>
   <w:num w:numId="4">
-    <w:abstractNumId w:val="2"/>
+    <w:abstractNumId w:val="3"/>
   </w:num>
   <w:num w:numId="5">
     <w:abstractNumId w:val="0"/>
   </w:num>
   <w:num w:numId="6">
-    <w:abstractNumId w:val="3"/>
+    <w:abstractNumId w:val="4"/>
+  </w:num>
+  <w:num w:numId="7">
+    <w:abstractNumId w:val="1"/>
   </w:num>
 </w:numbering>
 </file>
@@ -4295,6 +5614,34 @@
     <w:name w:val="apple-converted-space"/>
     <w:basedOn w:val="DefaultParagraphFont"/>
   </w:style>
+  <w:style w:type="paragraph" w:customStyle="1" w:styleId="First">
+    <w:name w:val="First"/>
+    <w:basedOn w:val="Normal"/>
+    <w:next w:val="Normal"/>
+    <w:link w:val="FirstChar"/>
+    <w:qFormat/>
+    <w:pPr>
+      <w:spacing w:after="60" w:line="240" w:lineRule="auto"/>
+      <w:jc w:val="both"/>
+    </w:pPr>
+    <w:rPr>
+      <w:rFonts w:ascii="Times New Roman" w:eastAsia="SimSun" w:hAnsi="Times New Roman" w:cs="Times New Roman"/>
+      <w:sz w:val="20"/>
+      <w:szCs w:val="20"/>
+      <w:lang w:val="en-US"/>
+    </w:rPr>
+  </w:style>
+  <w:style w:type="character" w:customStyle="1" w:styleId="FirstChar">
+    <w:name w:val="First Char"/>
+    <w:basedOn w:val="DefaultParagraphFont"/>
+    <w:link w:val="First"/>
+    <w:rPr>
+      <w:rFonts w:ascii="Times New Roman" w:eastAsia="SimSun" w:hAnsi="Times New Roman" w:cs="Times New Roman"/>
+      <w:sz w:val="20"/>
+      <w:szCs w:val="20"/>
+      <w:lang w:val="en-US"/>
+    </w:rPr>
+  </w:style>
 </w:styles>
 </file>
 
@@ -4388,6 +5735,14 @@
     <w:family w:val="swiss"/>
     <w:pitch w:val="variable"/>
     <w:sig w:usb0="E1002EFF" w:usb1="C000605B" w:usb2="00000029" w:usb3="00000000" w:csb0="000101FF" w:csb1="00000000"/>
+  </w:font>
+  <w:font w:name="SimSun">
+    <w:altName w:val="宋体"/>
+    <w:panose1 w:val="02010600030101010101"/>
+    <w:charset w:val="86"/>
+    <w:family w:val="auto"/>
+    <w:pitch w:val="variable"/>
+    <w:sig w:usb0="00000003" w:usb1="288F0000" w:usb2="00000016" w:usb3="00000000" w:csb0="00040001" w:csb1="00000000"/>
   </w:font>
   <w:font w:name="Consolas">
     <w:panose1 w:val="020B0609020204030204"/>
@@ -4941,7 +6296,7 @@
 </file>
 
 <file path=customXml/itemProps1.xml><?xml version="1.0" encoding="utf-8"?>
-<ds:datastoreItem xmlns:ds="http://schemas.openxmlformats.org/officeDocument/2006/customXml" ds:itemID="{AD9267F1-D6E5-45D8-AE23-094493CCDFFE}">
+<ds:datastoreItem xmlns:ds="http://schemas.openxmlformats.org/officeDocument/2006/customXml" ds:itemID="{62675A00-A2B2-4CF9-B98E-7A4BEF62EDC7}">
   <ds:schemaRefs/>
 </ds:datastoreItem>
 </file>
@@ -4953,13 +6308,13 @@
 </file>
 
 <file path=customXml/itemProps3.xml><?xml version="1.0" encoding="utf-8"?>
-<ds:datastoreItem xmlns:ds="http://schemas.openxmlformats.org/officeDocument/2006/customXml" ds:itemID="{62675A00-A2B2-4CF9-B98E-7A4BEF62EDC7}">
+<ds:datastoreItem xmlns:ds="http://schemas.openxmlformats.org/officeDocument/2006/customXml" ds:itemID="{AD9267F1-D6E5-45D8-AE23-094493CCDFFE}">
   <ds:schemaRefs/>
 </ds:datastoreItem>
 </file>
 
 <file path=customXml/itemProps4.xml><?xml version="1.0" encoding="utf-8"?>
-<ds:datastoreItem xmlns:ds="http://schemas.openxmlformats.org/officeDocument/2006/customXml" ds:itemID="{A96B8F2E-6C00-4C7C-951C-5DFA0FD9BE7A}">
+<ds:datastoreItem xmlns:ds="http://schemas.openxmlformats.org/officeDocument/2006/customXml" ds:itemID="{4424AF55-F12C-4DDF-BF51-0B1F14EF7677}">
   <ds:schemaRefs/>
 </ds:datastoreItem>
 </file>
@@ -4971,7 +6326,7 @@
 </file>
 
 <file path=customXml/itemProps6.xml><?xml version="1.0" encoding="utf-8"?>
-<ds:datastoreItem xmlns:ds="http://schemas.openxmlformats.org/officeDocument/2006/customXml" ds:itemID="{4424AF55-F12C-4DDF-BF51-0B1F14EF7677}">
+<ds:datastoreItem xmlns:ds="http://schemas.openxmlformats.org/officeDocument/2006/customXml" ds:itemID="{A96B8F2E-6C00-4C7C-951C-5DFA0FD9BE7A}">
   <ds:schemaRefs/>
 </ds:datastoreItem>
 </file>
</xml_diff>

<commit_message>
Discussion of XPath expressions
</commit_message>
<xml_diff>
--- a/docx4j/sample-docs/databinding/conventions.docx
+++ b/docx4j/sample-docs/databinding/conventions.docx
@@ -1725,13 +1725,6 @@
       </w:r>
     </w:p>
     <w:p>
-      <w:pPr>
-        <w:rPr>
-          <w:rFonts w:ascii="Consolas" w:hAnsi="Consolas" w:cs="Consolas"/>
-          <w:sz w:val="15"/>
-          <w:szCs w:val="15"/>
-        </w:rPr>
-      </w:pPr>
       <w:r>
         <w:t>For this reason, content controls which are just standard binds also reference the XPaths part via their tag.</w:t>
       </w:r>
@@ -1920,7 +1913,7 @@
     <w:p/>
     <w:p>
       <w:r>
-        <w:t xml:space="preserve">(It is only really useful if there is a </w:t>
+        <w:t xml:space="preserve">This is useful if there is a </w:t>
       </w:r>
       <w:r>
         <w:rPr>
@@ -1929,7 +1922,12 @@
         <w:t>@questionID</w:t>
       </w:r>
       <w:r>
-        <w:t xml:space="preserve"> )</w:t>
+        <w:t xml:space="preserve"> </w:t>
+      </w:r>
+    </w:p>
+    <w:p>
+      <w:r>
+        <w:t>The other situation to consider is where the XPath expression does not evaluate to a single element (as required by the OpenXML spec).  Such an XPath expression would result in a databinding which is, in Word, always a "dangling reference". Accordingly, if the user creates such an expression in the Word Add-In, the corresponding databinding is not added (since it would be useless)- just the od:xpath tag is added.  The value of the expression will be inserted into the document in the pre-processing step.  Word can't update it later though.</w:t>
       </w:r>
     </w:p>
     <w:p>
@@ -3072,93 +3070,6 @@
         <w:rPr>
           <w:color w:val="0000FF"/>
         </w:rPr>
-        <w:t xml:space="preserve">  &lt;</w:t>
-      </w:r>
-      <w:r>
-        <w:t>od:condition</w:t>
-      </w:r>
-      <w:r>
-        <w:rPr>
-          <w:color w:val="0000FF"/>
-        </w:rPr>
-        <w:t xml:space="preserve"> </w:t>
-      </w:r>
-      <w:r>
-        <w:rPr>
-          <w:color w:val="FF0000"/>
-        </w:rPr>
-        <w:t>id</w:t>
-      </w:r>
-      <w:r>
-        <w:rPr>
-          <w:color w:val="0000FF"/>
-        </w:rPr>
-        <w:t>=</w:t>
-      </w:r>
-      <w:r>
-        <w:t>"</w:t>
-      </w:r>
-      <w:r>
-        <w:rPr>
-          <w:color w:val="0000FF"/>
-        </w:rPr>
-        <w:t>c5</w:t>
-      </w:r>
-      <w:r>
-        <w:t>"</w:t>
-      </w:r>
-      <w:r>
-        <w:rPr>
-          <w:color w:val="0000FF"/>
-        </w:rPr>
-        <w:t>&gt;</w:t>
-      </w:r>
-    </w:p>
-    <w:p>
-      <w:r>
-        <w:t xml:space="preserve">    &lt;</w:t>
-      </w:r>
-      <w:r>
-        <w:rPr>
-          <w:color w:val="A31515"/>
-        </w:rPr>
-        <w:t>od:xpathref</w:t>
-      </w:r>
-      <w:r>
-        <w:t xml:space="preserve"> </w:t>
-      </w:r>
-      <w:r>
-        <w:rPr>
-          <w:color w:val="FF0000"/>
-        </w:rPr>
-        <w:t>id</w:t>
-      </w:r>
-      <w:r>
-        <w:t>="x5"/&gt;</w:t>
-      </w:r>
-    </w:p>
-    <w:p>
-      <w:r>
-        <w:rPr>
-          <w:color w:val="0000FF"/>
-        </w:rPr>
-        <w:t xml:space="preserve">  &lt;/</w:t>
-      </w:r>
-      <w:r>
-        <w:t>od:condition</w:t>
-      </w:r>
-      <w:r>
-        <w:rPr>
-          <w:color w:val="0000FF"/>
-        </w:rPr>
-        <w:t>&gt;</w:t>
-      </w:r>
-    </w:p>
-    <w:p>
-      <w:r>
-        <w:rPr>
-          <w:color w:val="0000FF"/>
-        </w:rPr>
         <w:lastRenderedPageBreak/>
         <w:t xml:space="preserve">  &lt;</w:t>
       </w:r>
@@ -3190,6 +3101,93 @@
         <w:rPr>
           <w:color w:val="0000FF"/>
         </w:rPr>
+        <w:t>c5</w:t>
+      </w:r>
+      <w:r>
+        <w:t>"</w:t>
+      </w:r>
+      <w:r>
+        <w:rPr>
+          <w:color w:val="0000FF"/>
+        </w:rPr>
+        <w:t>&gt;</w:t>
+      </w:r>
+    </w:p>
+    <w:p>
+      <w:r>
+        <w:t xml:space="preserve">    &lt;</w:t>
+      </w:r>
+      <w:r>
+        <w:rPr>
+          <w:color w:val="A31515"/>
+        </w:rPr>
+        <w:t>od:xpathref</w:t>
+      </w:r>
+      <w:r>
+        <w:t xml:space="preserve"> </w:t>
+      </w:r>
+      <w:r>
+        <w:rPr>
+          <w:color w:val="FF0000"/>
+        </w:rPr>
+        <w:t>id</w:t>
+      </w:r>
+      <w:r>
+        <w:t>="x5"/&gt;</w:t>
+      </w:r>
+    </w:p>
+    <w:p>
+      <w:r>
+        <w:rPr>
+          <w:color w:val="0000FF"/>
+        </w:rPr>
+        <w:t xml:space="preserve">  &lt;/</w:t>
+      </w:r>
+      <w:r>
+        <w:t>od:condition</w:t>
+      </w:r>
+      <w:r>
+        <w:rPr>
+          <w:color w:val="0000FF"/>
+        </w:rPr>
+        <w:t>&gt;</w:t>
+      </w:r>
+    </w:p>
+    <w:p>
+      <w:r>
+        <w:rPr>
+          <w:color w:val="0000FF"/>
+        </w:rPr>
+        <w:t xml:space="preserve">  &lt;</w:t>
+      </w:r>
+      <w:r>
+        <w:t>od:condition</w:t>
+      </w:r>
+      <w:r>
+        <w:rPr>
+          <w:color w:val="0000FF"/>
+        </w:rPr>
+        <w:t xml:space="preserve"> </w:t>
+      </w:r>
+      <w:r>
+        <w:rPr>
+          <w:color w:val="FF0000"/>
+        </w:rPr>
+        <w:t>id</w:t>
+      </w:r>
+      <w:r>
+        <w:rPr>
+          <w:color w:val="0000FF"/>
+        </w:rPr>
+        <w:t>=</w:t>
+      </w:r>
+      <w:r>
+        <w:t>"</w:t>
+      </w:r>
+      <w:r>
+        <w:rPr>
+          <w:color w:val="0000FF"/>
+        </w:rPr>
         <w:t>c6</w:t>
       </w:r>
       <w:r>
@@ -3267,7 +3265,7 @@
     <w:p/>
     <w:p>
       <w:r>
-        <w:t xml:space="preserve">In this example, the condition simply uses the value of </w:t>
+        <w:t xml:space="preserve">In this example, the condition simply uses the string value of </w:t>
       </w:r>
     </w:p>
     <w:p>
@@ -3293,10 +3291,20 @@
         <w:t>="x5"/&gt;</w:t>
       </w:r>
     </w:p>
-    <w:p/>
-    <w:p>
-      <w:r>
-        <w:t>but boolean expressions are also permitted.</w:t>
+    <w:p>
+      <w:r>
+        <w:t>That XPath expression could point to a text node containing the text 'true', or it could be a boolean, for example:</w:t>
+      </w:r>
+    </w:p>
+    <w:p>
+      <w:r>
+        <w:tab/>
+        <w:t>/invoice/total &gt; 1000</w:t>
+      </w:r>
+    </w:p>
+    <w:p>
+      <w:r>
+        <w:t>The conditions xsd also permits you to construct a condition out of boolean combination of other conditions [TODO: add example].   Sometimes this will be a cleaner approach than a complex XPath expression.</w:t>
       </w:r>
     </w:p>
     <w:p>
@@ -3598,6 +3606,7 @@
     </w:p>
     <w:p>
       <w:r>
+        <w:lastRenderedPageBreak/>
         <w:t xml:space="preserve">                &lt;</w:t>
       </w:r>
       <w:r>
@@ -3668,463 +3677,463 @@
     </w:p>
     <w:p>
       <w:r>
+        <w:t xml:space="preserve">                    &lt;</w:t>
+      </w:r>
+      <w:r>
+        <w:rPr>
+          <w:color w:val="A31515"/>
+        </w:rPr>
+        <w:t>w:r</w:t>
+      </w:r>
+      <w:r>
+        <w:t>&gt;</w:t>
+      </w:r>
+    </w:p>
+    <w:p>
+      <w:r>
+        <w:t xml:space="preserve">                      &lt;</w:t>
+      </w:r>
+      <w:r>
+        <w:rPr>
+          <w:color w:val="A31515"/>
+        </w:rPr>
+        <w:t>w:t</w:t>
+      </w:r>
+      <w:r>
+        <w:t>&gt;apples&lt;/</w:t>
+      </w:r>
+      <w:r>
+        <w:rPr>
+          <w:color w:val="A31515"/>
+        </w:rPr>
+        <w:t>w:t</w:t>
+      </w:r>
+      <w:r>
+        <w:t>&gt;</w:t>
+      </w:r>
+    </w:p>
+    <w:p>
+      <w:r>
+        <w:t xml:space="preserve">                    &lt;/</w:t>
+      </w:r>
+      <w:r>
+        <w:rPr>
+          <w:color w:val="A31515"/>
+        </w:rPr>
+        <w:t>w:r</w:t>
+      </w:r>
+      <w:r>
+        <w:t>&gt;</w:t>
+      </w:r>
+    </w:p>
+    <w:p>
+      <w:r>
+        <w:t xml:space="preserve">                  &lt;/</w:t>
+      </w:r>
+      <w:r>
+        <w:rPr>
+          <w:color w:val="A31515"/>
+        </w:rPr>
+        <w:t>w:p</w:t>
+      </w:r>
+      <w:r>
+        <w:t>&gt;</w:t>
+      </w:r>
+    </w:p>
+    <w:p>
+      <w:r>
+        <w:t xml:space="preserve">                &lt;/</w:t>
+      </w:r>
+      <w:r>
+        <w:rPr>
+          <w:color w:val="A31515"/>
+        </w:rPr>
+        <w:t>w:tc</w:t>
+      </w:r>
+      <w:r>
+        <w:t>&gt;</w:t>
+      </w:r>
+    </w:p>
+    <w:p>
+      <w:r>
+        <w:t xml:space="preserve">              &lt;/</w:t>
+      </w:r>
+      <w:r>
+        <w:rPr>
+          <w:color w:val="A31515"/>
+        </w:rPr>
+        <w:t>w:sdtContent</w:t>
+      </w:r>
+      <w:r>
+        <w:t>&gt;</w:t>
+      </w:r>
+    </w:p>
+    <w:p>
+      <w:r>
+        <w:t xml:space="preserve">            &lt;/</w:t>
+      </w:r>
+      <w:r>
+        <w:rPr>
+          <w:color w:val="A31515"/>
+        </w:rPr>
+        <w:t>w:sdt</w:t>
+      </w:r>
+      <w:r>
+        <w:t>&gt;</w:t>
+      </w:r>
+    </w:p>
+    <w:p>
+      <w:r>
+        <w:t xml:space="preserve">            &lt;</w:t>
+      </w:r>
+      <w:r>
+        <w:rPr>
+          <w:color w:val="A31515"/>
+        </w:rPr>
+        <w:t>w:sdt</w:t>
+      </w:r>
+      <w:r>
+        <w:t>&gt;</w:t>
+      </w:r>
+    </w:p>
+    <w:p>
+      <w:r>
+        <w:t xml:space="preserve">              &lt;</w:t>
+      </w:r>
+      <w:r>
+        <w:rPr>
+          <w:color w:val="A31515"/>
+        </w:rPr>
+        <w:t>w:sdtPr</w:t>
+      </w:r>
+      <w:r>
+        <w:t>&gt;</w:t>
+      </w:r>
+    </w:p>
+    <w:p>
+      <w:r>
+        <w:t xml:space="preserve">                &lt;</w:t>
+      </w:r>
+      <w:r>
+        <w:rPr>
+          <w:color w:val="A31515"/>
+        </w:rPr>
+        <w:t>w:dataBinding</w:t>
+      </w:r>
+      <w:r>
+        <w:t xml:space="preserve"> </w:t>
+      </w:r>
+      <w:r>
+        <w:rPr>
+          <w:color w:val="FF0000"/>
+        </w:rPr>
+        <w:t>w:storeItemID</w:t>
+      </w:r>
+      <w:r>
+        <w:t xml:space="preserve">="{8B049945-9DFE-4726-9DE9-CF5691E53858}" </w:t>
+      </w:r>
+      <w:r>
+        <w:rPr>
+          <w:color w:val="FF0000"/>
+        </w:rPr>
+        <w:t>w:xpath</w:t>
+      </w:r>
+      <w:r>
+        <w:t>="/invoice[1]/items/item[1]/price"/&gt;</w:t>
+      </w:r>
+    </w:p>
+    <w:p>
+      <w:r>
+        <w:t xml:space="preserve">                &lt;</w:t>
+      </w:r>
+      <w:r>
+        <w:rPr>
+          <w:color w:val="A31515"/>
+        </w:rPr>
+        <w:t>w:alias</w:t>
+      </w:r>
+      <w:r>
+        <w:t xml:space="preserve"> </w:t>
+      </w:r>
+      <w:r>
+        <w:rPr>
+          <w:color w:val="FF0000"/>
+        </w:rPr>
+        <w:t>w:val</w:t>
+      </w:r>
+      <w:r>
+        <w:t>="Price"/&gt;</w:t>
+      </w:r>
+    </w:p>
+    <w:p>
+      <w:r>
+        <w:t xml:space="preserve">                &lt;</w:t>
+      </w:r>
+      <w:r>
+        <w:rPr>
+          <w:color w:val="A31515"/>
+        </w:rPr>
+        <w:t>w:tag</w:t>
+      </w:r>
+      <w:r>
+        <w:t xml:space="preserve"> </w:t>
+      </w:r>
+      <w:r>
+        <w:rPr>
+          <w:color w:val="FF0000"/>
+        </w:rPr>
+        <w:t>w:val</w:t>
+      </w:r>
+      <w:r>
+        <w:t>="price=price</w:t>
+      </w:r>
+      <w:r>
+        <w:rPr>
+          <w:color w:val="FF0000"/>
+        </w:rPr>
+        <w:t>&amp;amp;</w:t>
+      </w:r>
+      <w:r>
+        <w:t>od:xpath=x4"/&gt;</w:t>
+      </w:r>
+    </w:p>
+    <w:p>
+      <w:r>
+        <w:t xml:space="preserve">              &lt;/</w:t>
+      </w:r>
+      <w:r>
+        <w:rPr>
+          <w:color w:val="A31515"/>
+        </w:rPr>
+        <w:t>w:sdtPr</w:t>
+      </w:r>
+      <w:r>
+        <w:t>&gt;</w:t>
+      </w:r>
+    </w:p>
+    <w:p>
+      <w:r>
+        <w:t xml:space="preserve">              &lt;</w:t>
+      </w:r>
+      <w:r>
+        <w:rPr>
+          <w:color w:val="A31515"/>
+        </w:rPr>
+        <w:t>w:sdtContent</w:t>
+      </w:r>
+      <w:r>
+        <w:t>&gt;</w:t>
+      </w:r>
+    </w:p>
+    <w:p>
+      <w:r>
+        <w:t xml:space="preserve">                &lt;</w:t>
+      </w:r>
+      <w:r>
+        <w:rPr>
+          <w:color w:val="A31515"/>
+        </w:rPr>
+        <w:t>w:tc</w:t>
+      </w:r>
+      <w:r>
+        <w:t>&gt;</w:t>
+      </w:r>
+    </w:p>
+    <w:p>
+      <w:r>
+        <w:t xml:space="preserve">                  &lt;</w:t>
+      </w:r>
+      <w:r>
+        <w:rPr>
+          <w:color w:val="A31515"/>
+        </w:rPr>
+        <w:t>w:p</w:t>
+      </w:r>
+      <w:r>
+        <w:t>&gt;</w:t>
+      </w:r>
+    </w:p>
+    <w:p>
+      <w:r>
+        <w:t xml:space="preserve">                    &lt;</w:t>
+      </w:r>
+      <w:r>
+        <w:rPr>
+          <w:color w:val="A31515"/>
+        </w:rPr>
+        <w:t>w:r</w:t>
+      </w:r>
+      <w:r>
+        <w:t>&gt;</w:t>
+      </w:r>
+    </w:p>
+    <w:p>
+      <w:r>
+        <w:t xml:space="preserve">                      &lt;</w:t>
+      </w:r>
+      <w:r>
+        <w:rPr>
+          <w:color w:val="A31515"/>
+        </w:rPr>
+        <w:t>w:t</w:t>
+      </w:r>
+      <w:r>
+        <w:t>&gt;$20&lt;/</w:t>
+      </w:r>
+      <w:r>
+        <w:rPr>
+          <w:color w:val="A31515"/>
+        </w:rPr>
+        <w:t>w:t</w:t>
+      </w:r>
+      <w:r>
+        <w:t>&gt;</w:t>
+      </w:r>
+    </w:p>
+    <w:p>
+      <w:r>
+        <w:t xml:space="preserve">                    &lt;/</w:t>
+      </w:r>
+      <w:r>
+        <w:rPr>
+          <w:color w:val="A31515"/>
+        </w:rPr>
+        <w:t>w:r</w:t>
+      </w:r>
+      <w:r>
+        <w:t>&gt;</w:t>
+      </w:r>
+    </w:p>
+    <w:p>
+      <w:r>
+        <w:t xml:space="preserve">                  &lt;/</w:t>
+      </w:r>
+      <w:r>
+        <w:rPr>
+          <w:color w:val="A31515"/>
+        </w:rPr>
+        <w:t>w:p</w:t>
+      </w:r>
+      <w:r>
+        <w:t>&gt;</w:t>
+      </w:r>
+    </w:p>
+    <w:p>
+      <w:r>
+        <w:t xml:space="preserve">                &lt;/</w:t>
+      </w:r>
+      <w:r>
+        <w:rPr>
+          <w:color w:val="A31515"/>
+        </w:rPr>
+        <w:t>w:tc</w:t>
+      </w:r>
+      <w:r>
+        <w:t>&gt;</w:t>
+      </w:r>
+    </w:p>
+    <w:p>
+      <w:r>
+        <w:t xml:space="preserve">              &lt;/</w:t>
+      </w:r>
+      <w:r>
+        <w:rPr>
+          <w:color w:val="A31515"/>
+        </w:rPr>
+        <w:t>w:sdtContent</w:t>
+      </w:r>
+      <w:r>
+        <w:t>&gt;</w:t>
+      </w:r>
+    </w:p>
+    <w:p>
+      <w:r>
+        <w:t xml:space="preserve">            &lt;/</w:t>
+      </w:r>
+      <w:r>
+        <w:rPr>
+          <w:color w:val="A31515"/>
+        </w:rPr>
+        <w:t>w:sdt</w:t>
+      </w:r>
+      <w:r>
+        <w:t>&gt;</w:t>
+      </w:r>
+    </w:p>
+    <w:p>
+      <w:r>
+        <w:t xml:space="preserve">          &lt;/</w:t>
+      </w:r>
+      <w:r>
+        <w:rPr>
+          <w:color w:val="A31515"/>
+        </w:rPr>
+        <w:t>w:tr</w:t>
+      </w:r>
+      <w:r>
+        <w:t>&gt;</w:t>
+      </w:r>
+    </w:p>
+    <w:p>
+      <w:r>
+        <w:rPr>
+          <w:color w:val="0000FF"/>
+        </w:rPr>
+        <w:t xml:space="preserve">        &lt;/</w:t>
+      </w:r>
+      <w:r>
+        <w:t>w:sdtContent</w:t>
+      </w:r>
+      <w:r>
+        <w:rPr>
+          <w:color w:val="0000FF"/>
+        </w:rPr>
+        <w:t>&gt;</w:t>
+      </w:r>
+    </w:p>
+    <w:p>
+      <w:r>
+        <w:t xml:space="preserve">      &lt;/</w:t>
+      </w:r>
+      <w:r>
+        <w:rPr>
+          <w:color w:val="A31515"/>
+        </w:rPr>
+        <w:t>w:sdt</w:t>
+      </w:r>
+      <w:r>
+        <w:t>&gt;</w:t>
+      </w:r>
+    </w:p>
+    <w:p/>
+    <w:p>
+      <w:pPr>
+        <w:rPr>
+          <w:rStyle w:val="apple-style-span"/>
+          <w:color w:val="000000"/>
+        </w:rPr>
+      </w:pPr>
+      <w:r>
+        <w:rPr>
+          <w:rStyle w:val="apple-style-span"/>
+          <w:color w:val="000000"/>
+        </w:rPr>
+        <w:t>A repeat tag is generally attached to a rich text content control.</w:t>
+      </w:r>
+    </w:p>
+    <w:p>
+      <w:pPr>
+        <w:rPr>
+          <w:rStyle w:val="apple-style-span"/>
+          <w:color w:val="000000"/>
+        </w:rPr>
+      </w:pPr>
+      <w:r>
+        <w:rPr>
+          <w:rStyle w:val="apple-style-span"/>
+          <w:color w:val="000000"/>
+        </w:rPr>
         <w:lastRenderedPageBreak/>
-        <w:t xml:space="preserve">                    &lt;</w:t>
-      </w:r>
-      <w:r>
-        <w:rPr>
-          <w:color w:val="A31515"/>
-        </w:rPr>
-        <w:t>w:r</w:t>
-      </w:r>
-      <w:r>
-        <w:t>&gt;</w:t>
-      </w:r>
-    </w:p>
-    <w:p>
-      <w:r>
-        <w:t xml:space="preserve">                      &lt;</w:t>
-      </w:r>
-      <w:r>
-        <w:rPr>
-          <w:color w:val="A31515"/>
-        </w:rPr>
-        <w:t>w:t</w:t>
-      </w:r>
-      <w:r>
-        <w:t>&gt;apples&lt;/</w:t>
-      </w:r>
-      <w:r>
-        <w:rPr>
-          <w:color w:val="A31515"/>
-        </w:rPr>
-        <w:t>w:t</w:t>
-      </w:r>
-      <w:r>
-        <w:t>&gt;</w:t>
-      </w:r>
-    </w:p>
-    <w:p>
-      <w:r>
-        <w:t xml:space="preserve">                    &lt;/</w:t>
-      </w:r>
-      <w:r>
-        <w:rPr>
-          <w:color w:val="A31515"/>
-        </w:rPr>
-        <w:t>w:r</w:t>
-      </w:r>
-      <w:r>
-        <w:t>&gt;</w:t>
-      </w:r>
-    </w:p>
-    <w:p>
-      <w:r>
-        <w:t xml:space="preserve">                  &lt;/</w:t>
-      </w:r>
-      <w:r>
-        <w:rPr>
-          <w:color w:val="A31515"/>
-        </w:rPr>
-        <w:t>w:p</w:t>
-      </w:r>
-      <w:r>
-        <w:t>&gt;</w:t>
-      </w:r>
-    </w:p>
-    <w:p>
-      <w:r>
-        <w:t xml:space="preserve">                &lt;/</w:t>
-      </w:r>
-      <w:r>
-        <w:rPr>
-          <w:color w:val="A31515"/>
-        </w:rPr>
-        <w:t>w:tc</w:t>
-      </w:r>
-      <w:r>
-        <w:t>&gt;</w:t>
-      </w:r>
-    </w:p>
-    <w:p>
-      <w:r>
-        <w:t xml:space="preserve">              &lt;/</w:t>
-      </w:r>
-      <w:r>
-        <w:rPr>
-          <w:color w:val="A31515"/>
-        </w:rPr>
-        <w:t>w:sdtContent</w:t>
-      </w:r>
-      <w:r>
-        <w:t>&gt;</w:t>
-      </w:r>
-    </w:p>
-    <w:p>
-      <w:r>
-        <w:t xml:space="preserve">            &lt;/</w:t>
-      </w:r>
-      <w:r>
-        <w:rPr>
-          <w:color w:val="A31515"/>
-        </w:rPr>
-        <w:t>w:sdt</w:t>
-      </w:r>
-      <w:r>
-        <w:t>&gt;</w:t>
-      </w:r>
-    </w:p>
-    <w:p>
-      <w:r>
-        <w:t xml:space="preserve">            &lt;</w:t>
-      </w:r>
-      <w:r>
-        <w:rPr>
-          <w:color w:val="A31515"/>
-        </w:rPr>
-        <w:t>w:sdt</w:t>
-      </w:r>
-      <w:r>
-        <w:t>&gt;</w:t>
-      </w:r>
-    </w:p>
-    <w:p>
-      <w:r>
-        <w:t xml:space="preserve">              &lt;</w:t>
-      </w:r>
-      <w:r>
-        <w:rPr>
-          <w:color w:val="A31515"/>
-        </w:rPr>
-        <w:t>w:sdtPr</w:t>
-      </w:r>
-      <w:r>
-        <w:t>&gt;</w:t>
-      </w:r>
-    </w:p>
-    <w:p>
-      <w:r>
-        <w:t xml:space="preserve">                &lt;</w:t>
-      </w:r>
-      <w:r>
-        <w:rPr>
-          <w:color w:val="A31515"/>
-        </w:rPr>
-        <w:t>w:dataBinding</w:t>
-      </w:r>
-      <w:r>
-        <w:t xml:space="preserve"> </w:t>
-      </w:r>
-      <w:r>
-        <w:rPr>
-          <w:color w:val="FF0000"/>
-        </w:rPr>
-        <w:t>w:storeItemID</w:t>
-      </w:r>
-      <w:r>
-        <w:t xml:space="preserve">="{8B049945-9DFE-4726-9DE9-CF5691E53858}" </w:t>
-      </w:r>
-      <w:r>
-        <w:rPr>
-          <w:color w:val="FF0000"/>
-        </w:rPr>
-        <w:t>w:xpath</w:t>
-      </w:r>
-      <w:r>
-        <w:t>="/invoice[1]/items/item[1]/price"/&gt;</w:t>
-      </w:r>
-    </w:p>
-    <w:p>
-      <w:r>
-        <w:t xml:space="preserve">                &lt;</w:t>
-      </w:r>
-      <w:r>
-        <w:rPr>
-          <w:color w:val="A31515"/>
-        </w:rPr>
-        <w:t>w:alias</w:t>
-      </w:r>
-      <w:r>
-        <w:t xml:space="preserve"> </w:t>
-      </w:r>
-      <w:r>
-        <w:rPr>
-          <w:color w:val="FF0000"/>
-        </w:rPr>
-        <w:t>w:val</w:t>
-      </w:r>
-      <w:r>
-        <w:t>="Price"/&gt;</w:t>
-      </w:r>
-    </w:p>
-    <w:p>
-      <w:r>
-        <w:t xml:space="preserve">                &lt;</w:t>
-      </w:r>
-      <w:r>
-        <w:rPr>
-          <w:color w:val="A31515"/>
-        </w:rPr>
-        <w:t>w:tag</w:t>
-      </w:r>
-      <w:r>
-        <w:t xml:space="preserve"> </w:t>
-      </w:r>
-      <w:r>
-        <w:rPr>
-          <w:color w:val="FF0000"/>
-        </w:rPr>
-        <w:t>w:val</w:t>
-      </w:r>
-      <w:r>
-        <w:t>="price=price</w:t>
-      </w:r>
-      <w:r>
-        <w:rPr>
-          <w:color w:val="FF0000"/>
-        </w:rPr>
-        <w:t>&amp;amp;</w:t>
-      </w:r>
-      <w:r>
-        <w:t>od:xpath=x4"/&gt;</w:t>
-      </w:r>
-    </w:p>
-    <w:p>
-      <w:r>
-        <w:t xml:space="preserve">              &lt;/</w:t>
-      </w:r>
-      <w:r>
-        <w:rPr>
-          <w:color w:val="A31515"/>
-        </w:rPr>
-        <w:t>w:sdtPr</w:t>
-      </w:r>
-      <w:r>
-        <w:t>&gt;</w:t>
-      </w:r>
-    </w:p>
-    <w:p>
-      <w:r>
-        <w:t xml:space="preserve">              &lt;</w:t>
-      </w:r>
-      <w:r>
-        <w:rPr>
-          <w:color w:val="A31515"/>
-        </w:rPr>
-        <w:t>w:sdtContent</w:t>
-      </w:r>
-      <w:r>
-        <w:t>&gt;</w:t>
-      </w:r>
-    </w:p>
-    <w:p>
-      <w:r>
-        <w:t xml:space="preserve">                &lt;</w:t>
-      </w:r>
-      <w:r>
-        <w:rPr>
-          <w:color w:val="A31515"/>
-        </w:rPr>
-        <w:t>w:tc</w:t>
-      </w:r>
-      <w:r>
-        <w:t>&gt;</w:t>
-      </w:r>
-    </w:p>
-    <w:p>
-      <w:r>
-        <w:t xml:space="preserve">                  &lt;</w:t>
-      </w:r>
-      <w:r>
-        <w:rPr>
-          <w:color w:val="A31515"/>
-        </w:rPr>
-        <w:t>w:p</w:t>
-      </w:r>
-      <w:r>
-        <w:t>&gt;</w:t>
-      </w:r>
-    </w:p>
-    <w:p>
-      <w:r>
-        <w:t xml:space="preserve">                    &lt;</w:t>
-      </w:r>
-      <w:r>
-        <w:rPr>
-          <w:color w:val="A31515"/>
-        </w:rPr>
-        <w:t>w:r</w:t>
-      </w:r>
-      <w:r>
-        <w:t>&gt;</w:t>
-      </w:r>
-    </w:p>
-    <w:p>
-      <w:r>
-        <w:t xml:space="preserve">                      &lt;</w:t>
-      </w:r>
-      <w:r>
-        <w:rPr>
-          <w:color w:val="A31515"/>
-        </w:rPr>
-        <w:t>w:t</w:t>
-      </w:r>
-      <w:r>
-        <w:t>&gt;$20&lt;/</w:t>
-      </w:r>
-      <w:r>
-        <w:rPr>
-          <w:color w:val="A31515"/>
-        </w:rPr>
-        <w:t>w:t</w:t>
-      </w:r>
-      <w:r>
-        <w:t>&gt;</w:t>
-      </w:r>
-    </w:p>
-    <w:p>
-      <w:r>
-        <w:t xml:space="preserve">                    &lt;/</w:t>
-      </w:r>
-      <w:r>
-        <w:rPr>
-          <w:color w:val="A31515"/>
-        </w:rPr>
-        <w:t>w:r</w:t>
-      </w:r>
-      <w:r>
-        <w:t>&gt;</w:t>
-      </w:r>
-    </w:p>
-    <w:p>
-      <w:r>
-        <w:t xml:space="preserve">                  &lt;/</w:t>
-      </w:r>
-      <w:r>
-        <w:rPr>
-          <w:color w:val="A31515"/>
-        </w:rPr>
-        <w:t>w:p</w:t>
-      </w:r>
-      <w:r>
-        <w:t>&gt;</w:t>
-      </w:r>
-    </w:p>
-    <w:p>
-      <w:r>
-        <w:t xml:space="preserve">                &lt;/</w:t>
-      </w:r>
-      <w:r>
-        <w:rPr>
-          <w:color w:val="A31515"/>
-        </w:rPr>
-        <w:t>w:tc</w:t>
-      </w:r>
-      <w:r>
-        <w:t>&gt;</w:t>
-      </w:r>
-    </w:p>
-    <w:p>
-      <w:r>
-        <w:t xml:space="preserve">              &lt;/</w:t>
-      </w:r>
-      <w:r>
-        <w:rPr>
-          <w:color w:val="A31515"/>
-        </w:rPr>
-        <w:t>w:sdtContent</w:t>
-      </w:r>
-      <w:r>
-        <w:t>&gt;</w:t>
-      </w:r>
-    </w:p>
-    <w:p>
-      <w:r>
-        <w:t xml:space="preserve">            &lt;/</w:t>
-      </w:r>
-      <w:r>
-        <w:rPr>
-          <w:color w:val="A31515"/>
-        </w:rPr>
-        <w:t>w:sdt</w:t>
-      </w:r>
-      <w:r>
-        <w:t>&gt;</w:t>
-      </w:r>
-    </w:p>
-    <w:p>
-      <w:r>
-        <w:t xml:space="preserve">          &lt;/</w:t>
-      </w:r>
-      <w:r>
-        <w:rPr>
-          <w:color w:val="A31515"/>
-        </w:rPr>
-        <w:t>w:tr</w:t>
-      </w:r>
-      <w:r>
-        <w:t>&gt;</w:t>
-      </w:r>
-    </w:p>
-    <w:p>
-      <w:r>
-        <w:rPr>
-          <w:color w:val="0000FF"/>
-        </w:rPr>
-        <w:t xml:space="preserve">        &lt;/</w:t>
-      </w:r>
-      <w:r>
-        <w:t>w:sdtContent</w:t>
-      </w:r>
-      <w:r>
-        <w:rPr>
-          <w:color w:val="0000FF"/>
-        </w:rPr>
-        <w:t>&gt;</w:t>
-      </w:r>
-    </w:p>
-    <w:p>
-      <w:r>
-        <w:t xml:space="preserve">      &lt;/</w:t>
-      </w:r>
-      <w:r>
-        <w:rPr>
-          <w:color w:val="A31515"/>
-        </w:rPr>
-        <w:t>w:sdt</w:t>
-      </w:r>
-      <w:r>
-        <w:t>&gt;</w:t>
-      </w:r>
-    </w:p>
-    <w:p/>
-    <w:p>
-      <w:pPr>
-        <w:rPr>
-          <w:rStyle w:val="apple-style-span"/>
-          <w:color w:val="000000"/>
-        </w:rPr>
-      </w:pPr>
-      <w:r>
-        <w:rPr>
-          <w:rStyle w:val="apple-style-span"/>
-          <w:color w:val="000000"/>
-        </w:rPr>
-        <w:t>A repeat tag is generally attached to a rich text content control.</w:t>
-      </w:r>
-    </w:p>
-    <w:p>
-      <w:pPr>
-        <w:rPr>
-          <w:rStyle w:val="apple-style-span"/>
-          <w:color w:val="000000"/>
-        </w:rPr>
-      </w:pPr>
-      <w:r>
-        <w:rPr>
-          <w:rStyle w:val="apple-style-span"/>
-          <w:color w:val="000000"/>
-        </w:rPr>
         <w:t>od:repeat refers to XPath x2, which is:</w:t>
       </w:r>
     </w:p>
@@ -4237,7 +4246,6 @@
           <w:rStyle w:val="apple-style-span"/>
           <w:color w:val="000000"/>
         </w:rPr>
-        <w:lastRenderedPageBreak/>
         <w:t xml:space="preserve">For non-interactive processing, the table row will be duplicated, once for each </w:t>
       </w:r>
       <w:r>
@@ -5211,6 +5219,7 @@
           <w:rStyle w:val="apple-style-span"/>
           <w:color w:val="000000"/>
         </w:rPr>
+        <w:lastRenderedPageBreak/>
         <w:t>the questions part.</w:t>
       </w:r>
     </w:p>
@@ -5272,7 +5281,6 @@
           <w:rStyle w:val="apple-style-span"/>
           <w:color w:val="000000"/>
         </w:rPr>
-        <w:lastRenderedPageBreak/>
         <w:t>document version v2.2</w:t>
       </w:r>
       <w:r>
@@ -7537,7 +7545,7 @@
 </file>
 
 <file path=customXml/itemProps1.xml><?xml version="1.0" encoding="utf-8"?>
-<ds:datastoreItem xmlns:ds="http://schemas.openxmlformats.org/officeDocument/2006/customXml" ds:itemID="{AD9267F1-D6E5-45D8-AE23-094493CCDFFE}">
+<ds:datastoreItem xmlns:ds="http://schemas.openxmlformats.org/officeDocument/2006/customXml" ds:itemID="{62675A00-A2B2-4CF9-B98E-7A4BEF62EDC7}">
   <ds:schemaRefs/>
 </ds:datastoreItem>
 </file>
@@ -7549,13 +7557,13 @@
 </file>
 
 <file path=customXml/itemProps3.xml><?xml version="1.0" encoding="utf-8"?>
-<ds:datastoreItem xmlns:ds="http://schemas.openxmlformats.org/officeDocument/2006/customXml" ds:itemID="{62675A00-A2B2-4CF9-B98E-7A4BEF62EDC7}">
+<ds:datastoreItem xmlns:ds="http://schemas.openxmlformats.org/officeDocument/2006/customXml" ds:itemID="{AD9267F1-D6E5-45D8-AE23-094493CCDFFE}">
   <ds:schemaRefs/>
 </ds:datastoreItem>
 </file>
 
 <file path=customXml/itemProps4.xml><?xml version="1.0" encoding="utf-8"?>
-<ds:datastoreItem xmlns:ds="http://schemas.openxmlformats.org/officeDocument/2006/customXml" ds:itemID="{A96B8F2E-6C00-4C7C-951C-5DFA0FD9BE7A}">
+<ds:datastoreItem xmlns:ds="http://schemas.openxmlformats.org/officeDocument/2006/customXml" ds:itemID="{4424AF55-F12C-4DDF-BF51-0B1F14EF7677}">
   <ds:schemaRefs/>
 </ds:datastoreItem>
 </file>
@@ -7567,7 +7575,7 @@
 </file>
 
 <file path=customXml/itemProps6.xml><?xml version="1.0" encoding="utf-8"?>
-<ds:datastoreItem xmlns:ds="http://schemas.openxmlformats.org/officeDocument/2006/customXml" ds:itemID="{4424AF55-F12C-4DDF-BF51-0B1F14EF7677}">
+<ds:datastoreItem xmlns:ds="http://schemas.openxmlformats.org/officeDocument/2006/customXml" ds:itemID="{A96B8F2E-6C00-4C7C-951C-5DFA0FD9BE7A}">
   <ds:schemaRefs/>
 </ds:datastoreItem>
 </file>
</xml_diff>